<commit_message>
First draft submitted to DJJ
</commit_message>
<xml_diff>
--- a/paper/draft01.docx
+++ b/paper/draft01.docx
@@ -37,35 +37,7 @@
         <w:rPr>
           <w:rFonts w:ascii="Times New Roman" w:hAnsi="Times New Roman" w:cs="Times New Roman"/>
         </w:rPr>
-        <w:t xml:space="preserve">Hannah Nesser, Daniel </w:t>
-      </w:r>
-      <w:proofErr w:type="spellStart"/>
-      <w:r>
-        <w:rPr>
-          <w:rFonts w:ascii="Times New Roman" w:hAnsi="Times New Roman" w:cs="Times New Roman"/>
-        </w:rPr>
-        <w:t>Varon</w:t>
-      </w:r>
-      <w:proofErr w:type="spellEnd"/>
-      <w:r>
-        <w:rPr>
-          <w:rFonts w:ascii="Times New Roman" w:hAnsi="Times New Roman" w:cs="Times New Roman"/>
-        </w:rPr>
-        <w:t xml:space="preserve">, Cynthia </w:t>
-      </w:r>
-      <w:proofErr w:type="spellStart"/>
-      <w:r>
-        <w:rPr>
-          <w:rFonts w:ascii="Times New Roman" w:hAnsi="Times New Roman" w:cs="Times New Roman"/>
-        </w:rPr>
-        <w:t>Randles</w:t>
-      </w:r>
-      <w:proofErr w:type="spellEnd"/>
-      <w:r>
-        <w:rPr>
-          <w:rFonts w:ascii="Times New Roman" w:hAnsi="Times New Roman" w:cs="Times New Roman"/>
-        </w:rPr>
-        <w:t>, Ashutosh Tewari, Daniel Jacob …?</w:t>
+        <w:t>Hannah Nesser, Daniel Varon, Cynthia Randles, Ashutosh Tewari, Daniel Jacob …?</w:t>
       </w:r>
     </w:p>
     <w:p>
@@ -255,7 +227,31 @@
         <w:rPr>
           <w:rFonts w:ascii="Times" w:hAnsi="Times" w:cs="Times New Roman"/>
         </w:rPr>
-        <w:t>[Regional inverse analyses description]</w:t>
+        <w:t>[Regional inverse analyses description</w:t>
+      </w:r>
+    </w:p>
+    <w:p>
+      <w:pPr>
+        <w:pStyle w:val="ListParagraph"/>
+        <w:numPr>
+          <w:ilvl w:val="0"/>
+          <w:numId w:val="3"/>
+        </w:numPr>
+        <w:rPr>
+          <w:rFonts w:ascii="Times" w:hAnsi="Times" w:cs="Times New Roman"/>
+        </w:rPr>
+      </w:pPr>
+      <w:r>
+        <w:rPr>
+          <w:rFonts w:ascii="Times" w:hAnsi="Times" w:cs="Times New Roman"/>
+        </w:rPr>
+        <w:t>Include differences/similarities with regional AQ BC problems</w:t>
+      </w:r>
+      <w:r>
+        <w:rPr>
+          <w:rFonts w:ascii="Times" w:hAnsi="Times" w:cs="Times New Roman"/>
+        </w:rPr>
+        <w:t>]</w:t>
       </w:r>
     </w:p>
     <w:p>
@@ -307,14 +303,12 @@
           <w:rFonts w:ascii="Times" w:hAnsi="Times" w:cs="Times New Roman"/>
         </w:rPr>
       </w:pPr>
-      <w:proofErr w:type="spellStart"/>
       <w:r>
         <w:rPr>
           <w:rFonts w:ascii="Times" w:hAnsi="Times" w:cs="Times New Roman"/>
         </w:rPr>
         <w:t>Maasakkers</w:t>
       </w:r>
-      <w:proofErr w:type="spellEnd"/>
     </w:p>
     <w:p>
       <w:pPr>
@@ -349,7 +343,69 @@
         <w:rPr>
           <w:rFonts w:ascii="Times" w:hAnsi="Times" w:cs="Times New Roman"/>
         </w:rPr>
-        <w:t>Miller?]</w:t>
+        <w:t>Miller?</w:t>
+      </w:r>
+    </w:p>
+    <w:p>
+      <w:pPr>
+        <w:pStyle w:val="ListParagraph"/>
+        <w:numPr>
+          <w:ilvl w:val="0"/>
+          <w:numId w:val="2"/>
+        </w:numPr>
+        <w:rPr>
+          <w:rFonts w:ascii="Times" w:hAnsi="Times" w:cs="Times New Roman"/>
+        </w:rPr>
+      </w:pPr>
+      <w:r>
+        <w:rPr>
+          <w:rFonts w:ascii="Times" w:hAnsi="Times" w:cs="Times New Roman"/>
+        </w:rPr>
+        <w:t>U of M paper</w:t>
+      </w:r>
+      <w:r>
+        <w:rPr>
+          <w:rFonts w:ascii="Times" w:hAnsi="Times" w:cs="Times New Roman"/>
+        </w:rPr>
+        <w:t>]</w:t>
+      </w:r>
+    </w:p>
+    <w:p>
+      <w:pPr>
+        <w:rPr>
+          <w:rFonts w:ascii="Times" w:hAnsi="Times" w:cs="Times New Roman"/>
+        </w:rPr>
+      </w:pPr>
+    </w:p>
+    <w:p>
+      <w:pPr>
+        <w:rPr>
+          <w:rFonts w:ascii="Times" w:hAnsi="Times" w:cs="Times New Roman"/>
+        </w:rPr>
+      </w:pPr>
+      <w:r>
+        <w:rPr>
+          <w:rFonts w:ascii="Times" w:hAnsi="Times" w:cs="Times New Roman"/>
+        </w:rPr>
+        <w:t>[To do:</w:t>
+      </w:r>
+    </w:p>
+    <w:p>
+      <w:pPr>
+        <w:pStyle w:val="ListParagraph"/>
+        <w:numPr>
+          <w:ilvl w:val="0"/>
+          <w:numId w:val="2"/>
+        </w:numPr>
+        <w:rPr>
+          <w:rFonts w:ascii="Times" w:hAnsi="Times" w:cs="Times New Roman"/>
+        </w:rPr>
+      </w:pPr>
+      <w:r>
+        <w:rPr>
+          <w:rFonts w:ascii="Times" w:hAnsi="Times" w:cs="Times New Roman"/>
+        </w:rPr>
+        <w:t>Add analysis of “buffer” grid cell approach—this is missing]</w:t>
       </w:r>
     </w:p>
     <w:p>
@@ -2445,14 +2501,12 @@
           <w:rFonts w:ascii="Times" w:hAnsi="Times" w:cs="Times New Roman"/>
         </w:rPr>
       </w:pPr>
-      <w:proofErr w:type="gramStart"/>
       <w:r>
         <w:rPr>
           <w:rFonts w:ascii="Times" w:hAnsi="Times" w:cs="Times New Roman"/>
         </w:rPr>
         <w:t>where</w:t>
       </w:r>
-      <w:proofErr w:type="gramEnd"/>
     </w:p>
     <w:p>
       <w:pPr>
@@ -4954,6 +5008,7 @@
           <w:bCs/>
           <w:iCs/>
         </w:rPr>
+        <w:lastRenderedPageBreak/>
         <w:t>optimizes</w:t>
       </w:r>
       <w:r>
@@ -5186,751 +5241,42 @@
           <w:rFonts w:ascii="Times" w:eastAsiaTheme="minorEastAsia" w:hAnsi="Times" w:cs="Times New Roman"/>
           <w:iCs/>
         </w:rPr>
-        <w:t>We solve the inversion (equation 2</w:t>
-      </w:r>
-      <w:r>
-        <w:rPr>
-          <w:rFonts w:ascii="Times" w:eastAsiaTheme="minorEastAsia" w:hAnsi="Times" w:cs="Times New Roman"/>
-          <w:iCs/>
-        </w:rPr>
-        <w:t>)</w:t>
-      </w:r>
-      <w:r>
-        <w:rPr>
-          <w:rFonts w:ascii="Times" w:eastAsiaTheme="minorEastAsia" w:hAnsi="Times" w:cs="Times New Roman"/>
-          <w:iCs/>
-        </w:rPr>
-        <w:t xml:space="preserve"> a</w:t>
-      </w:r>
-      <w:r>
-        <w:rPr>
-          <w:rFonts w:ascii="Times" w:eastAsiaTheme="minorEastAsia" w:hAnsi="Times" w:cs="Times New Roman"/>
-          <w:iCs/>
-        </w:rPr>
-        <w:t>ssuming the “true” boundary condition is know</w:t>
-      </w:r>
-      <w:r>
-        <w:rPr>
-          <w:rFonts w:ascii="Times" w:eastAsiaTheme="minorEastAsia" w:hAnsi="Times" w:cs="Times New Roman"/>
-          <w:iCs/>
-        </w:rPr>
-        <w:t xml:space="preserve">n to find the “true” posterior state vector </w:t>
-      </w:r>
-      <m:oMath>
-        <m:r>
-          <m:rPr>
-            <m:sty m:val="p"/>
-          </m:rPr>
-          <w:rPr>
-            <w:rFonts w:ascii="Cambria Math" w:eastAsiaTheme="minorEastAsia" w:hAnsi="Cambria Math" w:cs="Times New Roman"/>
-          </w:rPr>
-          <m:t>Δ</m:t>
-        </m:r>
-        <m:sSub>
-          <m:sSubPr>
-            <m:ctrlPr>
-              <w:rPr>
-                <w:rFonts w:ascii="Cambria Math" w:eastAsiaTheme="minorEastAsia" w:hAnsi="Cambria Math" w:cs="Times New Roman"/>
-                <w:i/>
-                <w:iCs/>
-              </w:rPr>
-            </m:ctrlPr>
-          </m:sSubPr>
-          <m:e>
-            <m:acc>
-              <m:accPr>
-                <m:ctrlPr>
-                  <w:rPr>
-                    <w:rFonts w:ascii="Cambria Math" w:eastAsiaTheme="minorEastAsia" w:hAnsi="Cambria Math" w:cs="Times New Roman"/>
-                    <w:i/>
-                    <w:iCs/>
-                  </w:rPr>
-                </m:ctrlPr>
-              </m:accPr>
-              <m:e>
-                <m:r>
-                  <m:rPr>
-                    <m:sty m:val="bi"/>
-                  </m:rPr>
-                  <w:rPr>
-                    <w:rFonts w:ascii="Cambria Math" w:eastAsiaTheme="minorEastAsia" w:hAnsi="Cambria Math" w:cs="Times New Roman"/>
-                  </w:rPr>
-                  <m:t>x</m:t>
-                </m:r>
-              </m:e>
-            </m:acc>
-          </m:e>
-          <m:sub>
-            <m:r>
-              <m:rPr>
-                <m:sty m:val="p"/>
-              </m:rPr>
-              <w:rPr>
-                <w:rFonts w:ascii="Cambria Math" w:eastAsiaTheme="minorEastAsia" w:hAnsi="Cambria Math" w:cs="Times New Roman"/>
-              </w:rPr>
-              <m:t>true</m:t>
-            </m:r>
-          </m:sub>
-        </m:sSub>
-      </m:oMath>
-      <w:r>
-        <w:rPr>
-          <w:rFonts w:ascii="Times" w:eastAsiaTheme="minorEastAsia" w:hAnsi="Times" w:cs="Times New Roman"/>
-          <w:iCs/>
-        </w:rPr>
-        <w:t xml:space="preserve">. </w:t>
-      </w:r>
-      <w:r>
-        <w:rPr>
-          <w:rFonts w:ascii="Times" w:eastAsiaTheme="minorEastAsia" w:hAnsi="Times" w:cs="Times New Roman"/>
-          <w:iCs/>
-        </w:rPr>
-        <w:t>We then perturb the boundary condition by a constant</w:t>
-      </w:r>
-      <w:r>
-        <w:rPr>
-          <w:rFonts w:ascii="Times" w:eastAsiaTheme="minorEastAsia" w:hAnsi="Times" w:cs="Times New Roman"/>
-          <w:iCs/>
-        </w:rPr>
-        <w:t xml:space="preserve"> </w:t>
-      </w:r>
-      <m:oMath>
-        <m:r>
-          <m:rPr>
-            <m:sty m:val="p"/>
-          </m:rPr>
-          <w:rPr>
-            <w:rFonts w:ascii="Cambria Math" w:eastAsiaTheme="minorEastAsia" w:hAnsi="Cambria Math" w:cs="Times New Roman"/>
-          </w:rPr>
-          <m:t>Δ</m:t>
-        </m:r>
-        <m:r>
-          <w:rPr>
-            <w:rFonts w:ascii="Cambria Math" w:eastAsiaTheme="minorEastAsia" w:hAnsi="Cambria Math" w:cs="Times New Roman"/>
-          </w:rPr>
-          <m:t>BC</m:t>
-        </m:r>
-      </m:oMath>
-      <w:r>
-        <w:rPr>
-          <w:rFonts w:ascii="Times" w:eastAsiaTheme="minorEastAsia" w:hAnsi="Times" w:cs="Times New Roman"/>
-          <w:iCs/>
-        </w:rPr>
-        <w:t xml:space="preserve"> </w:t>
-      </w:r>
-      <w:r>
-        <w:rPr>
-          <w:rFonts w:ascii="Times" w:eastAsiaTheme="minorEastAsia" w:hAnsi="Times" w:cs="Times New Roman"/>
-          <w:iCs/>
-        </w:rPr>
-        <w:lastRenderedPageBreak/>
-        <w:t>and solve the inversion again</w:t>
-      </w:r>
-      <w:r>
-        <w:rPr>
-          <w:rFonts w:ascii="Times" w:eastAsiaTheme="minorEastAsia" w:hAnsi="Times" w:cs="Times New Roman"/>
-          <w:iCs/>
-        </w:rPr>
-        <w:t xml:space="preserve">, yielding </w:t>
-      </w:r>
-      <m:oMath>
-        <m:r>
-          <m:rPr>
-            <m:sty m:val="p"/>
-          </m:rPr>
-          <w:rPr>
-            <w:rFonts w:ascii="Cambria Math" w:eastAsiaTheme="minorEastAsia" w:hAnsi="Cambria Math" w:cs="Times New Roman"/>
-          </w:rPr>
-          <m:t>Δ</m:t>
-        </m:r>
-        <m:acc>
-          <m:accPr>
-            <m:ctrlPr>
-              <w:rPr>
-                <w:rFonts w:ascii="Cambria Math" w:eastAsiaTheme="minorEastAsia" w:hAnsi="Cambria Math" w:cs="Times New Roman"/>
-                <w:i/>
-                <w:iCs/>
-              </w:rPr>
-            </m:ctrlPr>
-          </m:accPr>
-          <m:e>
-            <m:r>
-              <m:rPr>
-                <m:sty m:val="bi"/>
-              </m:rPr>
-              <w:rPr>
-                <w:rFonts w:ascii="Cambria Math" w:eastAsiaTheme="minorEastAsia" w:hAnsi="Cambria Math" w:cs="Times New Roman"/>
-              </w:rPr>
-              <m:t>x</m:t>
-            </m:r>
-          </m:e>
-        </m:acc>
-      </m:oMath>
-      <w:r>
-        <w:rPr>
-          <w:rFonts w:ascii="Times" w:eastAsiaTheme="minorEastAsia" w:hAnsi="Times" w:cs="Times New Roman"/>
-          <w:iCs/>
-        </w:rPr>
-        <w:t xml:space="preserve">. </w:t>
-      </w:r>
-      <w:r>
-        <w:rPr>
-          <w:rFonts w:ascii="Times" w:eastAsiaTheme="minorEastAsia" w:hAnsi="Times" w:cs="Times New Roman"/>
-          <w:iCs/>
-        </w:rPr>
-        <w:t>In both the standard and boundary condition inversions, t</w:t>
-      </w:r>
-      <w:r>
-        <w:rPr>
-          <w:rFonts w:ascii="Times" w:eastAsiaTheme="minorEastAsia" w:hAnsi="Times" w:cs="Times New Roman"/>
-          <w:iCs/>
-        </w:rPr>
-        <w:t xml:space="preserve">he sensitivity of the posterior </w:t>
-      </w:r>
-      <w:r>
-        <w:rPr>
-          <w:rFonts w:ascii="Times" w:eastAsiaTheme="minorEastAsia" w:hAnsi="Times" w:cs="Times New Roman"/>
-          <w:iCs/>
-        </w:rPr>
-        <w:t>emissions in the</w:t>
-      </w:r>
-      <w:r>
-        <w:rPr>
-          <w:rFonts w:ascii="Times" w:eastAsiaTheme="minorEastAsia" w:hAnsi="Times" w:cs="Times New Roman"/>
-          <w:iCs/>
-        </w:rPr>
-        <w:t xml:space="preserve"> </w:t>
-      </w:r>
-      <m:oMath>
-        <m:r>
-          <w:rPr>
-            <w:rFonts w:ascii="Cambria Math" w:eastAsiaTheme="minorEastAsia" w:hAnsi="Cambria Math" w:cs="Times New Roman"/>
-          </w:rPr>
-          <m:t>i</m:t>
-        </m:r>
-      </m:oMath>
-      <w:r>
-        <w:rPr>
-          <w:rFonts w:ascii="Times" w:eastAsiaTheme="minorEastAsia" w:hAnsi="Times" w:cs="Times New Roman"/>
-          <w:iCs/>
-        </w:rPr>
-        <w:t xml:space="preserve">th grid box </w:t>
-      </w:r>
-      <w:r>
-        <w:rPr>
-          <w:rFonts w:ascii="Times" w:eastAsiaTheme="minorEastAsia" w:hAnsi="Times" w:cs="Times New Roman"/>
-          <w:iCs/>
-        </w:rPr>
-        <w:t xml:space="preserve">to </w:t>
-      </w:r>
-      <w:r>
-        <w:rPr>
-          <w:rFonts w:ascii="Times" w:eastAsiaTheme="minorEastAsia" w:hAnsi="Times" w:cs="Times New Roman"/>
-          <w:iCs/>
-        </w:rPr>
-        <w:t>a constant error in the</w:t>
-      </w:r>
-      <w:r>
-        <w:rPr>
-          <w:rFonts w:ascii="Times" w:eastAsiaTheme="minorEastAsia" w:hAnsi="Times" w:cs="Times New Roman"/>
-          <w:iCs/>
-        </w:rPr>
-        <w:t xml:space="preserve"> boundary condition</w:t>
-      </w:r>
-      <w:r>
-        <w:rPr>
-          <w:rFonts w:ascii="Times" w:eastAsiaTheme="minorEastAsia" w:hAnsi="Times" w:cs="Times New Roman"/>
-          <w:iCs/>
-        </w:rPr>
-        <w:t xml:space="preserve"> is</w:t>
-      </w:r>
-      <w:r>
-        <w:rPr>
-          <w:rFonts w:ascii="Times" w:eastAsiaTheme="minorEastAsia" w:hAnsi="Times" w:cs="Times New Roman"/>
-          <w:iCs/>
-        </w:rPr>
-        <w:t xml:space="preserve"> given by:</w:t>
-      </w:r>
-    </w:p>
-    <w:p>
-      <w:pPr>
-        <w:rPr>
-          <w:rFonts w:ascii="Times" w:eastAsiaTheme="minorEastAsia" w:hAnsi="Times" w:cs="Times New Roman"/>
-          <w:iCs/>
-        </w:rPr>
-      </w:pPr>
-      <w:r>
-        <w:rPr>
-          <w:rFonts w:ascii="Times" w:eastAsiaTheme="minorEastAsia" w:hAnsi="Times" w:cs="Times New Roman"/>
-          <w:iCs/>
-        </w:rPr>
-        <w:tab/>
-      </w:r>
-    </w:p>
-    <w:p>
-      <w:pPr>
-        <w:rPr>
-          <w:rFonts w:ascii="Times" w:eastAsiaTheme="minorEastAsia" w:hAnsi="Times" w:cs="Times New Roman"/>
-          <w:iCs/>
-        </w:rPr>
-      </w:pPr>
-      <m:oMathPara>
-        <m:oMathParaPr>
-          <m:jc m:val="center"/>
-        </m:oMathParaPr>
-        <m:oMath>
-          <m:eqArr>
-            <m:eqArrPr>
-              <m:maxDist m:val="1"/>
-              <m:ctrlPr>
-                <w:rPr>
-                  <w:rFonts w:ascii="Cambria Math" w:eastAsiaTheme="minorEastAsia" w:hAnsi="Cambria Math" w:cs="Times New Roman"/>
-                  <w:i/>
-                  <w:iCs/>
-                </w:rPr>
-              </m:ctrlPr>
-            </m:eqArrPr>
-            <m:e>
-              <m:r>
-                <w:rPr>
-                  <w:rFonts w:ascii="Cambria Math" w:eastAsiaTheme="minorEastAsia" w:hAnsi="Cambria Math" w:cs="Times New Roman"/>
-                </w:rPr>
-                <m:t>&amp;</m:t>
-              </m:r>
-              <m:r>
-                <m:rPr>
-                  <m:sty m:val="p"/>
-                </m:rPr>
-                <w:rPr>
-                  <w:rFonts w:ascii="Cambria Math" w:eastAsiaTheme="minorEastAsia" w:hAnsi="Cambria Math" w:cs="Times New Roman"/>
-                </w:rPr>
-                <m:t>Δ</m:t>
-              </m:r>
-              <m:sSub>
-                <m:sSubPr>
-                  <m:ctrlPr>
-                    <w:rPr>
-                      <w:rFonts w:ascii="Cambria Math" w:eastAsiaTheme="minorEastAsia" w:hAnsi="Cambria Math" w:cs="Times New Roman"/>
-                      <w:i/>
-                    </w:rPr>
-                  </m:ctrlPr>
-                </m:sSubPr>
-                <m:e>
-                  <m:acc>
-                    <m:accPr>
-                      <m:ctrlPr>
-                        <w:rPr>
-                          <w:rFonts w:ascii="Cambria Math" w:eastAsiaTheme="minorEastAsia" w:hAnsi="Cambria Math" w:cs="Times New Roman"/>
-                          <w:i/>
-                          <w:iCs/>
-                        </w:rPr>
-                      </m:ctrlPr>
-                    </m:accPr>
-                    <m:e>
-                      <m:r>
-                        <w:rPr>
-                          <w:rFonts w:ascii="Cambria Math" w:eastAsiaTheme="minorEastAsia" w:hAnsi="Cambria Math" w:cs="Times New Roman"/>
-                        </w:rPr>
-                        <m:t>x</m:t>
-                      </m:r>
-                    </m:e>
-                  </m:acc>
-                </m:e>
-                <m:sub>
-                  <m:r>
-                    <w:rPr>
-                      <w:rFonts w:ascii="Cambria Math" w:eastAsiaTheme="minorEastAsia" w:hAnsi="Cambria Math" w:cs="Times New Roman"/>
-                    </w:rPr>
-                    <m:t>i</m:t>
-                  </m:r>
-                </m:sub>
-              </m:sSub>
-              <m:r>
-                <w:rPr>
-                  <w:rFonts w:ascii="Cambria Math" w:eastAsiaTheme="minorEastAsia" w:hAnsi="Cambria Math" w:cs="Times New Roman"/>
-                </w:rPr>
-                <m:t>=</m:t>
-              </m:r>
-              <m:sSub>
-                <m:sSubPr>
-                  <m:ctrlPr>
-                    <w:rPr>
-                      <w:rFonts w:ascii="Cambria Math" w:eastAsiaTheme="minorEastAsia" w:hAnsi="Cambria Math" w:cs="Times New Roman"/>
-                      <w:iCs/>
-                    </w:rPr>
-                  </m:ctrlPr>
-                </m:sSubPr>
-                <m:e>
-                  <m:acc>
-                    <m:accPr>
-                      <m:ctrlPr>
-                        <w:rPr>
-                          <w:rFonts w:ascii="Cambria Math" w:eastAsiaTheme="minorEastAsia" w:hAnsi="Cambria Math" w:cs="Times New Roman"/>
-                          <w:i/>
-                        </w:rPr>
-                      </m:ctrlPr>
-                    </m:accPr>
-                    <m:e>
-                      <m:r>
-                        <w:rPr>
-                          <w:rFonts w:ascii="Cambria Math" w:eastAsiaTheme="minorEastAsia" w:hAnsi="Cambria Math" w:cs="Times New Roman"/>
-                        </w:rPr>
-                        <m:t>x</m:t>
-                      </m:r>
-                    </m:e>
-                  </m:acc>
-                </m:e>
-                <m:sub>
-                  <m:r>
-                    <w:rPr>
-                      <w:rFonts w:ascii="Cambria Math" w:eastAsiaTheme="minorEastAsia" w:hAnsi="Cambria Math" w:cs="Times New Roman"/>
-                    </w:rPr>
-                    <m:t>i</m:t>
-                  </m:r>
-                </m:sub>
-              </m:sSub>
-              <m:r>
-                <w:rPr>
-                  <w:rFonts w:ascii="Cambria Math" w:eastAsiaTheme="minorEastAsia" w:hAnsi="Cambria Math" w:cs="Times New Roman"/>
-                </w:rPr>
-                <m:t>-</m:t>
-              </m:r>
-              <m:sSub>
-                <m:sSubPr>
-                  <m:ctrlPr>
-                    <w:rPr>
-                      <w:rFonts w:ascii="Cambria Math" w:eastAsiaTheme="minorEastAsia" w:hAnsi="Cambria Math" w:cs="Times New Roman"/>
-                      <w:iCs/>
-                    </w:rPr>
-                  </m:ctrlPr>
-                </m:sSubPr>
-                <m:e>
-                  <m:acc>
-                    <m:accPr>
-                      <m:ctrlPr>
-                        <w:rPr>
-                          <w:rFonts w:ascii="Cambria Math" w:eastAsiaTheme="minorEastAsia" w:hAnsi="Cambria Math" w:cs="Times New Roman"/>
-                        </w:rPr>
-                      </m:ctrlPr>
-                    </m:accPr>
-                    <m:e>
-                      <m:r>
-                        <w:rPr>
-                          <w:rFonts w:ascii="Cambria Math" w:eastAsiaTheme="minorEastAsia" w:hAnsi="Cambria Math" w:cs="Times New Roman"/>
-                        </w:rPr>
-                        <m:t>x</m:t>
-                      </m:r>
-                    </m:e>
-                  </m:acc>
-                </m:e>
-                <m:sub>
-                  <m:r>
-                    <m:rPr>
-                      <m:sty m:val="p"/>
-                    </m:rPr>
-                    <w:rPr>
-                      <w:rFonts w:ascii="Cambria Math" w:eastAsiaTheme="minorEastAsia" w:hAnsi="Cambria Math" w:cs="Times New Roman"/>
-                    </w:rPr>
-                    <m:t>true,</m:t>
-                  </m:r>
-                  <m:r>
-                    <w:rPr>
-                      <w:rFonts w:ascii="Cambria Math" w:eastAsiaTheme="minorEastAsia" w:hAnsi="Cambria Math" w:cs="Times New Roman"/>
-                    </w:rPr>
-                    <m:t>i</m:t>
-                  </m:r>
-                </m:sub>
-              </m:sSub>
-              <m:r>
-                <w:rPr>
-                  <w:rFonts w:ascii="Cambria Math" w:eastAsiaTheme="minorEastAsia" w:hAnsi="Cambria Math" w:cs="Times New Roman"/>
-                </w:rPr>
-                <m:t>=</m:t>
-              </m:r>
-              <m:r>
-                <m:rPr>
-                  <m:sty m:val="p"/>
-                </m:rPr>
-                <w:rPr>
-                  <w:rFonts w:ascii="Cambria Math" w:eastAsiaTheme="minorEastAsia" w:hAnsi="Cambria Math" w:cs="Times New Roman"/>
-                </w:rPr>
-                <m:t>Δ</m:t>
-              </m:r>
-              <m:r>
-                <w:rPr>
-                  <w:rFonts w:ascii="Cambria Math" w:eastAsiaTheme="minorEastAsia" w:hAnsi="Cambria Math" w:cs="Times New Roman"/>
-                </w:rPr>
-                <m:t>BC</m:t>
-              </m:r>
-              <m:nary>
-                <m:naryPr>
-                  <m:chr m:val="∑"/>
-                  <m:ctrlPr>
-                    <w:rPr>
-                      <w:rFonts w:ascii="Cambria Math" w:eastAsiaTheme="minorEastAsia" w:hAnsi="Cambria Math" w:cs="Times New Roman"/>
-                      <w:i/>
-                    </w:rPr>
-                  </m:ctrlPr>
-                </m:naryPr>
-                <m:sub>
-                  <m:r>
-                    <w:rPr>
-                      <w:rFonts w:ascii="Cambria Math" w:eastAsiaTheme="minorEastAsia" w:hAnsi="Cambria Math" w:cs="Times New Roman"/>
-                    </w:rPr>
-                    <m:t>j=1</m:t>
-                  </m:r>
-                </m:sub>
-                <m:sup>
-                  <m:r>
-                    <w:rPr>
-                      <w:rFonts w:ascii="Cambria Math" w:eastAsiaTheme="minorEastAsia" w:hAnsi="Cambria Math" w:cs="Times New Roman"/>
-                    </w:rPr>
-                    <m:t>m</m:t>
-                  </m:r>
-                </m:sup>
-                <m:e>
-                  <m:sSub>
-                    <m:sSubPr>
-                      <m:ctrlPr>
-                        <w:rPr>
-                          <w:rFonts w:ascii="Cambria Math" w:eastAsiaTheme="minorEastAsia" w:hAnsi="Cambria Math" w:cs="Times New Roman"/>
-                          <w:i/>
-                        </w:rPr>
-                      </m:ctrlPr>
-                    </m:sSubPr>
-                    <m:e>
-                      <m:r>
-                        <m:rPr>
-                          <m:sty m:val="b"/>
-                        </m:rPr>
-                        <w:rPr>
-                          <w:rFonts w:ascii="Cambria Math" w:eastAsiaTheme="minorEastAsia" w:hAnsi="Cambria Math" w:cs="Times New Roman"/>
-                        </w:rPr>
-                        <m:t>G</m:t>
-                      </m:r>
-                      <m:ctrlPr>
-                        <w:rPr>
-                          <w:rFonts w:ascii="Cambria Math" w:eastAsiaTheme="minorEastAsia" w:hAnsi="Cambria Math" w:cs="Times New Roman"/>
-                          <w:b/>
-                          <w:bCs/>
-                          <w:iCs/>
-                        </w:rPr>
-                      </m:ctrlPr>
-                    </m:e>
-                    <m:sub>
-                      <m:r>
-                        <w:rPr>
-                          <w:rFonts w:ascii="Cambria Math" w:eastAsiaTheme="minorEastAsia" w:hAnsi="Cambria Math" w:cs="Times New Roman"/>
-                        </w:rPr>
-                        <m:t>ij</m:t>
-                      </m:r>
-                    </m:sub>
-                  </m:sSub>
-                </m:e>
-              </m:nary>
-              <m:r>
-                <w:rPr>
-                  <w:rFonts w:ascii="Cambria Math" w:eastAsiaTheme="minorEastAsia" w:hAnsi="Cambria Math" w:cs="Times New Roman"/>
-                </w:rPr>
-                <m:t>=</m:t>
-              </m:r>
-              <m:r>
-                <m:rPr>
-                  <m:sty m:val="p"/>
-                </m:rPr>
-                <w:rPr>
-                  <w:rFonts w:ascii="Cambria Math" w:eastAsiaTheme="minorEastAsia" w:hAnsi="Cambria Math" w:cs="Times New Roman"/>
-                </w:rPr>
-                <m:t>Δ</m:t>
-              </m:r>
-              <m:r>
-                <w:rPr>
-                  <w:rFonts w:ascii="Cambria Math" w:eastAsiaTheme="minorEastAsia" w:hAnsi="Cambria Math" w:cs="Times New Roman"/>
-                </w:rPr>
-                <m:t>BC</m:t>
-              </m:r>
-              <m:nary>
-                <m:naryPr>
-                  <m:chr m:val="∑"/>
-                  <m:ctrlPr>
-                    <w:rPr>
-                      <w:rFonts w:ascii="Cambria Math" w:eastAsiaTheme="minorEastAsia" w:hAnsi="Cambria Math" w:cs="Times New Roman"/>
-                      <w:i/>
-                    </w:rPr>
-                  </m:ctrlPr>
-                </m:naryPr>
-                <m:sub>
-                  <m:r>
-                    <w:rPr>
-                      <w:rFonts w:ascii="Cambria Math" w:eastAsiaTheme="minorEastAsia" w:hAnsi="Cambria Math" w:cs="Times New Roman"/>
-                    </w:rPr>
-                    <m:t>j=1</m:t>
-                  </m:r>
-                </m:sub>
-                <m:sup>
-                  <m:r>
-                    <w:rPr>
-                      <w:rFonts w:ascii="Cambria Math" w:eastAsiaTheme="minorEastAsia" w:hAnsi="Cambria Math" w:cs="Times New Roman"/>
-                    </w:rPr>
-                    <m:t>m</m:t>
-                  </m:r>
-                </m:sup>
-                <m:e>
-                  <m:f>
-                    <m:fPr>
-                      <m:ctrlPr>
-                        <w:rPr>
-                          <w:rFonts w:ascii="Cambria Math" w:eastAsiaTheme="minorEastAsia" w:hAnsi="Cambria Math" w:cs="Times New Roman"/>
-                          <w:i/>
-                        </w:rPr>
-                      </m:ctrlPr>
-                    </m:fPr>
-                    <m:num>
-                      <m:r>
-                        <m:rPr>
-                          <m:sty m:val="p"/>
-                        </m:rPr>
-                        <w:rPr>
-                          <w:rFonts w:ascii="Cambria Math" w:hAnsi="Cambria Math"/>
-                        </w:rPr>
-                        <m:t>∂</m:t>
-                      </m:r>
-                      <m:sSub>
-                        <m:sSubPr>
-                          <m:ctrlPr>
-                            <w:rPr>
-                              <w:rFonts w:ascii="Cambria Math" w:hAnsi="Cambria Math"/>
-                              <w:i/>
-                            </w:rPr>
-                          </m:ctrlPr>
-                        </m:sSubPr>
-                        <m:e>
-                          <m:acc>
-                            <m:accPr>
-                              <m:ctrlPr>
-                                <w:rPr>
-                                  <w:rFonts w:ascii="Cambria Math" w:eastAsiaTheme="minorEastAsia" w:hAnsi="Cambria Math" w:cs="Times New Roman"/>
-                                  <w:i/>
-                                </w:rPr>
-                              </m:ctrlPr>
-                            </m:accPr>
-                            <m:e>
-                              <m:r>
-                                <w:rPr>
-                                  <w:rFonts w:ascii="Cambria Math" w:eastAsiaTheme="minorEastAsia" w:hAnsi="Cambria Math" w:cs="Times New Roman"/>
-                                </w:rPr>
-                                <m:t>x</m:t>
-                              </m:r>
-                              <m:ctrlPr>
-                                <w:rPr>
-                                  <w:rFonts w:ascii="Cambria Math" w:hAnsi="Cambria Math"/>
-                                </w:rPr>
-                              </m:ctrlPr>
-                            </m:e>
-                          </m:acc>
-                        </m:e>
-                        <m:sub>
-                          <m:r>
-                            <w:rPr>
-                              <w:rFonts w:ascii="Cambria Math" w:hAnsi="Cambria Math"/>
-                            </w:rPr>
-                            <m:t>i</m:t>
-                          </m:r>
-                        </m:sub>
-                      </m:sSub>
-                    </m:num>
-                    <m:den>
-                      <m:r>
-                        <w:rPr>
-                          <w:rFonts w:ascii="Cambria Math" w:eastAsiaTheme="minorEastAsia" w:hAnsi="Cambria Math" w:cs="Times New Roman"/>
-                        </w:rPr>
-                        <m:t>∂</m:t>
-                      </m:r>
-                      <m:sSub>
-                        <m:sSubPr>
-                          <m:ctrlPr>
-                            <w:rPr>
-                              <w:rFonts w:ascii="Cambria Math" w:eastAsiaTheme="minorEastAsia" w:hAnsi="Cambria Math" w:cs="Times New Roman"/>
-                              <w:b/>
-                              <w:i/>
-                            </w:rPr>
-                          </m:ctrlPr>
-                        </m:sSubPr>
-                        <m:e>
-                          <m:r>
-                            <m:rPr>
-                              <m:sty m:val="bi"/>
-                            </m:rPr>
-                            <w:rPr>
-                              <w:rFonts w:ascii="Cambria Math" w:eastAsiaTheme="minorEastAsia" w:hAnsi="Cambria Math" w:cs="Times New Roman"/>
-                            </w:rPr>
-                            <m:t>y</m:t>
-                          </m:r>
-                        </m:e>
-                        <m:sub>
-                          <m:r>
-                            <w:rPr>
-                              <w:rFonts w:ascii="Cambria Math" w:eastAsiaTheme="minorEastAsia" w:hAnsi="Cambria Math" w:cs="Times New Roman"/>
-                            </w:rPr>
-                            <m:t>j</m:t>
-                          </m:r>
-                        </m:sub>
-                      </m:sSub>
-                    </m:den>
-                  </m:f>
-                </m:e>
-              </m:nary>
-              <m:r>
-                <w:rPr>
-                  <w:rFonts w:ascii="Cambria Math" w:eastAsiaTheme="minorEastAsia" w:hAnsi="Cambria Math" w:cs="Times New Roman"/>
-                </w:rPr>
-                <m:t>.#</m:t>
-              </m:r>
-              <m:d>
-                <m:dPr>
-                  <m:ctrlPr>
-                    <w:rPr>
-                      <w:rFonts w:ascii="Cambria Math" w:eastAsiaTheme="minorEastAsia" w:hAnsi="Cambria Math" w:cs="Times New Roman"/>
-                      <w:i/>
-                      <w:iCs/>
-                    </w:rPr>
-                  </m:ctrlPr>
-                </m:dPr>
-                <m:e>
-                  <m:r>
-                    <w:rPr>
-                      <w:rFonts w:ascii="Cambria Math" w:eastAsiaTheme="minorEastAsia" w:hAnsi="Cambria Math" w:cs="Times New Roman"/>
-                    </w:rPr>
-                    <m:t>5</m:t>
-                  </m:r>
-                </m:e>
-              </m:d>
-            </m:e>
-          </m:eqArr>
-        </m:oMath>
-      </m:oMathPara>
-    </w:p>
-    <w:p>
-      <w:pPr>
-        <w:rPr>
-          <w:rFonts w:ascii="Times New Roman" w:eastAsiaTheme="minorEastAsia" w:hAnsi="Times New Roman" w:cs="Times New Roman"/>
-          <w:iCs/>
-        </w:rPr>
-      </w:pPr>
-    </w:p>
-    <w:p>
-      <w:pPr>
-        <w:rPr>
-          <w:rFonts w:ascii="Times New Roman" w:eastAsiaTheme="minorEastAsia" w:hAnsi="Times New Roman" w:cs="Times New Roman"/>
-          <w:iCs/>
-        </w:rPr>
-      </w:pPr>
-      <w:r>
-        <w:rPr>
-          <w:rFonts w:ascii="Times New Roman" w:eastAsiaTheme="minorEastAsia" w:hAnsi="Times New Roman" w:cs="Times New Roman"/>
-          <w:iCs/>
-        </w:rPr>
-        <w:t xml:space="preserve">The sensitivity of the posterior emissions to a constant error in the boundary condition is therefore given by the row-wise sum of the </w:t>
+        <w:t xml:space="preserve">We solve the inversion </w:t>
+      </w:r>
+      <w:r>
+        <w:rPr>
+          <w:rFonts w:ascii="Times" w:eastAsiaTheme="minorEastAsia" w:hAnsi="Times" w:cs="Times New Roman"/>
+          <w:iCs/>
+        </w:rPr>
+        <w:t>with</w:t>
+      </w:r>
+      <w:r>
+        <w:rPr>
+          <w:rFonts w:ascii="Times" w:eastAsiaTheme="minorEastAsia" w:hAnsi="Times" w:cs="Times New Roman"/>
+          <w:iCs/>
+        </w:rPr>
+        <w:t xml:space="preserve"> the “true” boundary condition</w:t>
+      </w:r>
+      <w:r>
+        <w:rPr>
+          <w:rFonts w:ascii="Times" w:eastAsiaTheme="minorEastAsia" w:hAnsi="Times" w:cs="Times New Roman"/>
+          <w:iCs/>
+        </w:rPr>
+        <w:t xml:space="preserve">, perturb the boundary condition by a constant, and solve the inversion again. Following equation (5), </w:t>
+      </w:r>
+      <w:r>
+        <w:rPr>
+          <w:rFonts w:ascii="Times New Roman" w:eastAsiaTheme="minorEastAsia" w:hAnsi="Times New Roman" w:cs="Times New Roman"/>
+          <w:iCs/>
+        </w:rPr>
+        <w:t>t</w:t>
+      </w:r>
+      <w:r>
+        <w:rPr>
+          <w:rFonts w:ascii="Times New Roman" w:eastAsiaTheme="minorEastAsia" w:hAnsi="Times New Roman" w:cs="Times New Roman"/>
+          <w:iCs/>
+        </w:rPr>
+        <w:t xml:space="preserve">he sensitivity of the posterior emissions to a constant error in the boundary condition is given by the row-wise sum of the </w:t>
       </w:r>
       <w:r>
         <w:rPr>
@@ -5960,9 +5306,34 @@
       <w:r>
         <w:rPr>
           <w:rFonts w:ascii="Times New Roman" w:eastAsiaTheme="minorEastAsia" w:hAnsi="Times New Roman" w:cs="Times New Roman"/>
-          <w:iCs/>
-        </w:rPr>
-        <w:t xml:space="preserve">, which is in turn dictated by the structure of the matrix. </w:t>
+          <w:bCs/>
+        </w:rPr>
+        <w:t xml:space="preserve"> weighted by the error in the boundary condition</w:t>
+      </w:r>
+      <w:r>
+        <w:rPr>
+          <w:rFonts w:ascii="Times New Roman" w:eastAsiaTheme="minorEastAsia" w:hAnsi="Times New Roman" w:cs="Times New Roman"/>
+          <w:iCs/>
+        </w:rPr>
+        <w:t xml:space="preserve">. The row-wise sum of </w:t>
+      </w:r>
+      <m:oMath>
+        <m:r>
+          <m:rPr>
+            <m:sty m:val="b"/>
+          </m:rPr>
+          <w:rPr>
+            <w:rFonts w:ascii="Cambria Math" w:eastAsiaTheme="minorEastAsia" w:hAnsi="Cambria Math" w:cs="Times New Roman"/>
+          </w:rPr>
+          <m:t>G</m:t>
+        </m:r>
+      </m:oMath>
+      <w:r>
+        <w:rPr>
+          <w:rFonts w:ascii="Times New Roman" w:eastAsiaTheme="minorEastAsia" w:hAnsi="Times New Roman" w:cs="Times New Roman"/>
+          <w:iCs/>
+        </w:rPr>
+        <w:t xml:space="preserve"> is dictated by the structure of the matrix. </w:t>
       </w:r>
       <w:r>
         <w:rPr>
@@ -6452,7 +5823,7 @@
           <w:rFonts w:ascii="Times New Roman" w:eastAsiaTheme="minorEastAsia" w:hAnsi="Times New Roman" w:cs="Times New Roman"/>
           <w:iCs/>
         </w:rPr>
-        <w:t>As demonstration</w:t>
+        <w:t>To demonstrate the sensitivity of the gain matrix to these parameters</w:t>
       </w:r>
       <w:r>
         <w:rPr>
@@ -7053,7 +6424,7 @@
         <w:rPr>
           <w:rFonts w:ascii="Times New Roman" w:eastAsiaTheme="minorEastAsia" w:hAnsi="Times New Roman" w:cs="Times New Roman"/>
         </w:rPr>
-        <w:t xml:space="preserve">could theoretically absorb errors in the boundary condition. However, the band width and influence length scale are relatively insensitive to changes to the inversion parameters in the first grid cell. Neither change in response to changes in the observational error, and the influence length scale decreases </w:t>
+        <w:t xml:space="preserve">could absorb errors in the boundary condition. However, the band width and influence length scale are relatively insensitive to changes to the inversion parameters in the first grid cell. Neither change in response to changes in the observational error, and the influence length scale decreases </w:t>
       </w:r>
       <w:r>
         <w:rPr>
@@ -7330,30 +6701,13 @@
           <w:rFonts w:ascii="Times" w:eastAsiaTheme="minorEastAsia" w:hAnsi="Times" w:cs="Times New Roman"/>
           <w:iCs/>
         </w:rPr>
-        <w:t xml:space="preserve"> using the Lax-</w:t>
-      </w:r>
-      <w:proofErr w:type="spellStart"/>
-      <w:r>
-        <w:rPr>
-          <w:rFonts w:ascii="Times" w:eastAsiaTheme="minorEastAsia" w:hAnsi="Times" w:cs="Times New Roman"/>
-          <w:iCs/>
-        </w:rPr>
-        <w:t>Wendroff</w:t>
-      </w:r>
-      <w:proofErr w:type="spellEnd"/>
-      <w:r>
-        <w:rPr>
-          <w:rFonts w:ascii="Times" w:eastAsiaTheme="minorEastAsia" w:hAnsi="Times" w:cs="Times New Roman"/>
-          <w:iCs/>
-        </w:rPr>
-        <w:t xml:space="preserve"> scheme in </w:t>
-      </w:r>
-      <w:r>
-        <w:rPr>
-          <w:rFonts w:ascii="Times" w:eastAsiaTheme="minorEastAsia" w:hAnsi="Times" w:cs="Times New Roman"/>
-          <w:iCs/>
-        </w:rPr>
-        <w:lastRenderedPageBreak/>
+        <w:t xml:space="preserve"> using the Lax-Wendroff scheme in </w:t>
+      </w:r>
+      <w:r>
+        <w:rPr>
+          <w:rFonts w:ascii="Times" w:eastAsiaTheme="minorEastAsia" w:hAnsi="Times" w:cs="Times New Roman"/>
+          <w:iCs/>
+        </w:rPr>
         <w:t xml:space="preserve">the first </w:t>
       </w:r>
       <m:oMath>
@@ -7447,6 +6801,7 @@
           <w:rFonts w:ascii="Times" w:eastAsiaTheme="minorEastAsia" w:hAnsi="Times" w:cs="Times New Roman"/>
           <w:iCs/>
         </w:rPr>
+        <w:lastRenderedPageBreak/>
         <w:t xml:space="preserve">We solve </w:t>
       </w:r>
       <w:r>
@@ -7525,14 +6880,14 @@
           <w:rFonts w:ascii="Times" w:eastAsiaTheme="minorEastAsia" w:hAnsi="Times" w:cs="Times New Roman"/>
           <w:iCs/>
         </w:rPr>
-        <w:t>a sample of a</w:t>
-      </w:r>
-      <w:r>
-        <w:rPr>
-          <w:rFonts w:ascii="Times" w:eastAsiaTheme="minorEastAsia" w:hAnsi="Times" w:cs="Times New Roman"/>
-          <w:iCs/>
-        </w:rPr>
-        <w:t xml:space="preserve"> prior (top) and </w:t>
+        <w:t xml:space="preserve">the </w:t>
+      </w:r>
+      <w:r>
+        <w:rPr>
+          <w:rFonts w:ascii="Times" w:eastAsiaTheme="minorEastAsia" w:hAnsi="Times" w:cs="Times New Roman"/>
+          <w:iCs/>
+        </w:rPr>
+        <w:t xml:space="preserve">prior (top) and </w:t>
       </w:r>
       <w:r>
         <w:rPr>
@@ -7546,7 +6901,7 @@
           <w:rFonts w:ascii="Times" w:eastAsiaTheme="minorEastAsia" w:hAnsi="Times" w:cs="Times New Roman"/>
           <w:iCs/>
         </w:rPr>
-        <w:t xml:space="preserve">observational (bottom) inversion parameters for the base inversion. The prior emissions vector </w:t>
+        <w:t xml:space="preserve">observational (bottom) parameters for the base inversion. The prior emissions vector </w:t>
       </w:r>
       <m:oMath>
         <m:sSub>
@@ -7740,60 +7095,7 @@
           <w:rFonts w:ascii="Times" w:eastAsiaTheme="minorEastAsia" w:hAnsi="Times" w:cs="Times New Roman"/>
           <w:iCs/>
         </w:rPr>
-        <w:t xml:space="preserve">generated by adding random noise with mean 0 ppb and standard deviation 10 ppb to the steady-state concentrations. The 300 data points correspond to one observation per grid cell at 15 evenly spaced intervals between 150 and 300 hours from the start of the simulation. We assume constant observational errors of 15 ppb and construct the observational error covariance matrix </w:t>
-      </w:r>
-      <m:oMath>
-        <m:sSub>
-          <m:sSubPr>
-            <m:ctrlPr>
-              <w:rPr>
-                <w:rFonts w:ascii="Cambria Math" w:eastAsiaTheme="minorEastAsia" w:hAnsi="Cambria Math" w:cs="Times New Roman"/>
-              </w:rPr>
-            </m:ctrlPr>
-          </m:sSubPr>
-          <m:e>
-            <m:r>
-              <m:rPr>
-                <m:sty m:val="b"/>
-              </m:rPr>
-              <w:rPr>
-                <w:rFonts w:ascii="Cambria Math" w:eastAsiaTheme="minorEastAsia" w:hAnsi="Cambria Math" w:cs="Times New Roman"/>
-              </w:rPr>
-              <m:t>S</m:t>
-            </m:r>
-            <m:ctrlPr>
-              <w:rPr>
-                <w:rFonts w:ascii="Cambria Math" w:eastAsiaTheme="minorEastAsia" w:hAnsi="Cambria Math" w:cs="Times New Roman"/>
-                <w:b/>
-                <w:bCs/>
-              </w:rPr>
-            </m:ctrlPr>
-          </m:e>
-          <m:sub>
-            <m:r>
-              <m:rPr>
-                <m:sty m:val="p"/>
-              </m:rPr>
-              <w:rPr>
-                <w:rFonts w:ascii="Cambria Math" w:eastAsiaTheme="minorEastAsia" w:hAnsi="Cambria Math" w:cs="Times New Roman"/>
-              </w:rPr>
-              <m:t>O</m:t>
-            </m:r>
-          </m:sub>
-        </m:sSub>
-      </m:oMath>
-      <w:r>
-        <w:rPr>
-          <w:rFonts w:ascii="Times" w:eastAsiaTheme="minorEastAsia" w:hAnsi="Times" w:cs="Times New Roman"/>
-        </w:rPr>
-        <w:t xml:space="preserve"> </w:t>
-      </w:r>
-      <w:r>
-        <w:rPr>
-          <w:rFonts w:ascii="Times" w:eastAsiaTheme="minorEastAsia" w:hAnsi="Times" w:cs="Times New Roman"/>
-          <w:iCs/>
-        </w:rPr>
-        <w:t xml:space="preserve">assuming no error covariance. We construct the Jacobian matrix </w:t>
+        <w:t xml:space="preserve">generated by adding random noise with mean 0 ppb and standard deviation 10 ppb to the steady-state concentrations. The 300 data points correspond to one observation per grid cell at 15 evenly spaced intervals between 150 and 300 hours from the start of the simulation. We assume constant observational errors of 15 ppb and no error covariance. We construct the Jacobian matrix </w:t>
       </w:r>
       <m:oMath>
         <m:r>
@@ -7907,7 +7209,13 @@
         <w:rPr>
           <w:rFonts w:ascii="Times" w:eastAsiaTheme="minorEastAsia" w:hAnsi="Times" w:cs="Times New Roman"/>
         </w:rPr>
-        <w:t>a demonstration inversion assuming the true boundary condition is known. We show results</w:t>
+        <w:t xml:space="preserve">the base </w:t>
+      </w:r>
+      <w:r>
+        <w:rPr>
+          <w:rFonts w:ascii="Times" w:eastAsiaTheme="minorEastAsia" w:hAnsi="Times" w:cs="Times New Roman"/>
+        </w:rPr>
+        <w:t>inversion assuming the true boundary condition is known. We show results</w:t>
       </w:r>
       <w:r>
         <w:rPr>
@@ -8011,7 +7319,31 @@
         <w:rPr>
           <w:rFonts w:ascii="Times" w:eastAsiaTheme="minorEastAsia" w:hAnsi="Times" w:cs="Times New Roman"/>
         </w:rPr>
-        <w:t xml:space="preserve">We perturb the boundary condition by a constant value, solve the inversion, and compare the posterior emissions. </w:t>
+        <w:t xml:space="preserve">We </w:t>
+      </w:r>
+      <w:r>
+        <w:rPr>
+          <w:rFonts w:ascii="Times" w:eastAsiaTheme="minorEastAsia" w:hAnsi="Times" w:cs="Times New Roman"/>
+        </w:rPr>
+        <w:t xml:space="preserve">use our simple numerical model to </w:t>
+      </w:r>
+      <w:r>
+        <w:rPr>
+          <w:rFonts w:ascii="Times" w:eastAsiaTheme="minorEastAsia" w:hAnsi="Times" w:cs="Times New Roman"/>
+        </w:rPr>
+        <w:t>perturb the</w:t>
+      </w:r>
+      <w:r>
+        <w:rPr>
+          <w:rFonts w:ascii="Times" w:eastAsiaTheme="minorEastAsia" w:hAnsi="Times" w:cs="Times New Roman"/>
+        </w:rPr>
+        <w:t xml:space="preserve"> true</w:t>
+      </w:r>
+      <w:r>
+        <w:rPr>
+          <w:rFonts w:ascii="Times" w:eastAsiaTheme="minorEastAsia" w:hAnsi="Times" w:cs="Times New Roman"/>
+        </w:rPr>
+        <w:t xml:space="preserve"> boundary condition by a constant value, solve the inversion, and compare the posterior emissions. </w:t>
       </w:r>
       <w:r>
         <w:rPr>
@@ -8099,7 +7431,7 @@
           <m:e>
             <m:r>
               <m:rPr>
-                <m:sty m:val="b"/>
+                <m:sty m:val="bi"/>
               </m:rPr>
               <w:rPr>
                 <w:rFonts w:ascii="Cambria Math" w:eastAsiaTheme="minorEastAsia" w:hAnsi="Cambria Math" w:cs="Times New Roman"/>
@@ -8144,7 +7476,7 @@
               <m:e>
                 <m:r>
                   <m:rPr>
-                    <m:sty m:val="b"/>
+                    <m:sty m:val="bi"/>
                   </m:rPr>
                   <w:rPr>
                     <w:rFonts w:ascii="Cambria Math" w:eastAsiaTheme="minorEastAsia" w:hAnsi="Cambria Math" w:cs="Times New Roman"/>
@@ -8256,7 +7588,19 @@
         <w:rPr>
           <w:rFonts w:ascii="Times" w:eastAsiaTheme="minorEastAsia" w:hAnsi="Times" w:cs="Times New Roman"/>
         </w:rPr>
-        <w:t xml:space="preserve"> predicted by equation (5), the error scales </w:t>
+        <w:t xml:space="preserve"> </w:t>
+      </w:r>
+      <w:r>
+        <w:rPr>
+          <w:rFonts w:ascii="Times" w:eastAsiaTheme="minorEastAsia" w:hAnsi="Times" w:cs="Times New Roman"/>
+        </w:rPr>
+        <w:t>expected</w:t>
+      </w:r>
+      <w:r>
+        <w:rPr>
+          <w:rFonts w:ascii="Times" w:eastAsiaTheme="minorEastAsia" w:hAnsi="Times" w:cs="Times New Roman"/>
+        </w:rPr>
+        <w:t xml:space="preserve">, the error scales </w:t>
       </w:r>
       <w:r>
         <w:rPr>
@@ -8299,7 +7643,14 @@
           <w:rFonts w:ascii="Times" w:eastAsiaTheme="minorEastAsia" w:hAnsi="Times" w:cs="Times New Roman"/>
           <w:iCs/>
         </w:rPr>
-        <w:t>In all cases, t</w:t>
+        <w:t>For all priors and perturbation magnitudes</w:t>
+      </w:r>
+      <w:r>
+        <w:rPr>
+          <w:rFonts w:ascii="Times" w:eastAsiaTheme="minorEastAsia" w:hAnsi="Times" w:cs="Times New Roman"/>
+          <w:iCs/>
+        </w:rPr>
+        <w:t>, t</w:t>
       </w:r>
       <w:r>
         <w:rPr>
@@ -8370,21 +7721,7 @@
           <w:rFonts w:ascii="Times" w:eastAsiaTheme="minorEastAsia" w:hAnsi="Times" w:cs="Times New Roman"/>
           <w:iCs/>
         </w:rPr>
-        <w:t xml:space="preserve"> </w:t>
-      </w:r>
-      <w:r>
-        <w:rPr>
-          <w:rFonts w:ascii="Times" w:eastAsiaTheme="minorEastAsia" w:hAnsi="Times" w:cs="Times New Roman"/>
-          <w:iCs/>
-        </w:rPr>
-        <w:t xml:space="preserve">This result is invariant to the choice of prior. </w:t>
-      </w:r>
-      <w:r>
-        <w:rPr>
-          <w:rFonts w:ascii="Times" w:eastAsiaTheme="minorEastAsia" w:hAnsi="Times" w:cs="Times New Roman"/>
-          <w:iCs/>
-        </w:rPr>
-        <w:t xml:space="preserve">Across this influence length scale, the inversion absorbs errors in the boundary condition by correcting emissions in upstream grid cells. The inversion that optimizes the boundary condition has </w:t>
+        <w:t xml:space="preserve"> Across this influence length scale, the inversion absorbs errors in the boundary condition by correcting emissions in upstream grid cells. The inversion that optimizes the boundary condition has </w:t>
       </w:r>
       <m:oMath>
         <m:d>
@@ -8442,7 +7779,27 @@
         <w:rPr>
           <w:rFonts w:ascii="Times" w:eastAsiaTheme="minorEastAsia" w:hAnsi="Times" w:cs="Times New Roman"/>
         </w:rPr>
-        <w:t xml:space="preserve">, or an influence length scale of 0 grid cells, demonstrating that the inversion </w:t>
+        <w:t xml:space="preserve">, or an influence length scale of </w:t>
+      </w:r>
+      <w:commentRangeStart w:id="6"/>
+      <w:r>
+        <w:rPr>
+          <w:rFonts w:ascii="Times" w:eastAsiaTheme="minorEastAsia" w:hAnsi="Times" w:cs="Times New Roman"/>
+        </w:rPr>
+        <w:t>0 grid cells</w:t>
+      </w:r>
+      <w:commentRangeEnd w:id="6"/>
+      <w:r>
+        <w:rPr>
+          <w:rStyle w:val="CommentReference"/>
+        </w:rPr>
+        <w:commentReference w:id="6"/>
+      </w:r>
+      <w:r>
+        <w:rPr>
+          <w:rFonts w:ascii="Times" w:eastAsiaTheme="minorEastAsia" w:hAnsi="Times" w:cs="Times New Roman"/>
+        </w:rPr>
+        <w:t xml:space="preserve">, demonstrating that the inversion </w:t>
       </w:r>
       <w:r>
         <w:rPr>
@@ -8460,7 +7817,7 @@
         <w:rPr>
           <w:rFonts w:ascii="Times" w:eastAsiaTheme="minorEastAsia" w:hAnsi="Times" w:cs="Times New Roman"/>
         </w:rPr>
-        <w:t>. However, as noted above, the correction of the boundary condition may result in a decreased ability to accurately constrain emissions in the upstream grid cells.</w:t>
+        <w:t>.</w:t>
       </w:r>
     </w:p>
     <w:p>
@@ -8525,6 +7882,13 @@
           <w:rFonts w:ascii="Times" w:eastAsiaTheme="minorEastAsia" w:hAnsi="Times" w:cs="Times New Roman"/>
           <w:iCs/>
         </w:rPr>
+        <w:t xml:space="preserve"> in the numerical model</w:t>
+      </w:r>
+      <w:r>
+        <w:rPr>
+          <w:rFonts w:ascii="Times" w:eastAsiaTheme="minorEastAsia" w:hAnsi="Times" w:cs="Times New Roman"/>
+          <w:iCs/>
+        </w:rPr>
         <w:t xml:space="preserve">. For each inversion, we scale the prior and observational errors across the entire inversion domain (left column) and in the first grid cell alone (right column). The </w:t>
       </w:r>
       <w:r>
@@ -8574,15 +7938,7 @@
           <w:rFonts w:ascii="Times" w:eastAsiaTheme="minorEastAsia" w:hAnsi="Times" w:cs="Times New Roman"/>
           <w:iCs/>
         </w:rPr>
-        <w:t xml:space="preserve"> </w:t>
-      </w:r>
-      <w:r>
-        <w:rPr>
-          <w:rFonts w:ascii="Times" w:eastAsiaTheme="minorEastAsia" w:hAnsi="Times" w:cs="Times New Roman"/>
-          <w:iCs/>
-        </w:rPr>
-        <w:lastRenderedPageBreak/>
-        <w:t>increase, and both quantities are less sensitive to changes</w:t>
+        <w:t xml:space="preserve"> increase, and both quantities are less sensitive to changes</w:t>
       </w:r>
       <w:r>
         <w:rPr>
@@ -8779,23 +8135,15 @@
           <w:rFonts w:ascii="Times" w:eastAsiaTheme="minorEastAsia" w:hAnsi="Times" w:cs="Times New Roman"/>
           <w:bCs/>
         </w:rPr>
-        <w:t>.  The numerical Jacobian matrix is approximately lower diagonal, with deviations resulting from the Lax-</w:t>
-      </w:r>
-      <w:proofErr w:type="spellStart"/>
-      <w:r>
-        <w:rPr>
-          <w:rFonts w:ascii="Times" w:eastAsiaTheme="minorEastAsia" w:hAnsi="Times" w:cs="Times New Roman"/>
-          <w:bCs/>
-        </w:rPr>
-        <w:t>Wendroff</w:t>
-      </w:r>
-      <w:proofErr w:type="spellEnd"/>
-      <w:r>
-        <w:rPr>
-          <w:rFonts w:ascii="Times" w:eastAsiaTheme="minorEastAsia" w:hAnsi="Times" w:cs="Times New Roman"/>
-          <w:bCs/>
-        </w:rPr>
-        <w:t xml:space="preserve"> advection scheme. It also has larger than predicted values for the sensitivity of the observations to the first grid cell </w:t>
+        <w:t xml:space="preserve">.  The numerical Jacobian matrix is approximately lower diagonal, with </w:t>
+      </w:r>
+      <w:r>
+        <w:rPr>
+          <w:rFonts w:ascii="Times" w:eastAsiaTheme="minorEastAsia" w:hAnsi="Times" w:cs="Times New Roman"/>
+          <w:bCs/>
+        </w:rPr>
+        <w:lastRenderedPageBreak/>
+        <w:t xml:space="preserve">deviations resulting from the Lax-Wendroff advection scheme. It also has larger than predicted values for the sensitivity of the observations to the first grid cell </w:t>
       </w:r>
       <m:oMath>
         <m:r>
@@ -8866,7 +8214,7 @@
         </w:rPr>
         <w:t xml:space="preserve"> that result from an attempt to capture the sensitivity to the boundary condition. These numerical artifacts occur in both the standard and boundary condition inversions and </w:t>
       </w:r>
-      <w:commentRangeStart w:id="6"/>
+      <w:commentRangeStart w:id="7"/>
       <w:r>
         <w:rPr>
           <w:rFonts w:ascii="Times" w:eastAsiaTheme="minorEastAsia" w:hAnsi="Times" w:cs="Times New Roman"/>
@@ -8888,12 +8236,12 @@
         </w:rPr>
         <w:t xml:space="preserve"> </w:t>
       </w:r>
-      <w:commentRangeEnd w:id="6"/>
+      <w:commentRangeEnd w:id="7"/>
       <w:r>
         <w:rPr>
           <w:rStyle w:val="CommentReference"/>
         </w:rPr>
-        <w:commentReference w:id="6"/>
+        <w:commentReference w:id="7"/>
       </w:r>
       <w:r>
         <w:rPr>
@@ -8967,7 +8315,7 @@
         </w:rPr>
         <w:t xml:space="preserve">Figure </w:t>
       </w:r>
-      <w:commentRangeStart w:id="7"/>
+      <w:commentRangeStart w:id="8"/>
       <w:r>
         <w:rPr>
           <w:rFonts w:ascii="Times" w:eastAsiaTheme="minorEastAsia" w:hAnsi="Times" w:cs="Times New Roman"/>
@@ -8975,19 +8323,33 @@
         </w:rPr>
         <w:t>6</w:t>
       </w:r>
-      <w:commentRangeEnd w:id="7"/>
+      <w:commentRangeEnd w:id="8"/>
       <w:r>
         <w:rPr>
           <w:rStyle w:val="CommentReference"/>
         </w:rPr>
-        <w:commentReference w:id="7"/>
-      </w:r>
-      <w:r>
-        <w:rPr>
-          <w:rFonts w:ascii="Times" w:eastAsiaTheme="minorEastAsia" w:hAnsi="Times" w:cs="Times New Roman"/>
-          <w:bCs/>
-        </w:rPr>
-        <w:t xml:space="preserve"> shows that scaling the </w:t>
+        <w:commentReference w:id="8"/>
+      </w:r>
+      <w:r>
+        <w:rPr>
+          <w:rFonts w:ascii="Times" w:eastAsiaTheme="minorEastAsia" w:hAnsi="Times" w:cs="Times New Roman"/>
+          <w:bCs/>
+        </w:rPr>
+        <w:t xml:space="preserve"> </w:t>
+      </w:r>
+      <w:r>
+        <w:rPr>
+          <w:rFonts w:ascii="Times" w:eastAsiaTheme="minorEastAsia" w:hAnsi="Times" w:cs="Times New Roman"/>
+          <w:bCs/>
+        </w:rPr>
+        <w:t xml:space="preserve">also </w:t>
+      </w:r>
+      <w:r>
+        <w:rPr>
+          <w:rFonts w:ascii="Times" w:eastAsiaTheme="minorEastAsia" w:hAnsi="Times" w:cs="Times New Roman"/>
+          <w:bCs/>
+        </w:rPr>
+        <w:t xml:space="preserve">shows that scaling the </w:t>
       </w:r>
       <w:r>
         <w:rPr>
@@ -9101,41 +8463,54 @@
         <w:rPr>
           <w:rFonts w:ascii="Times" w:eastAsiaTheme="minorEastAsia" w:hAnsi="Times" w:cs="Times New Roman"/>
         </w:rPr>
-        <w:t xml:space="preserve">In the case that the error in the boundary condition changes in time, the steady state assumption made in our previous analyses fails. In this case, the sensitivity of the posterior to the boundary condition is given by: </w:t>
-      </w:r>
-    </w:p>
-    <w:p>
-      <w:pPr>
-        <w:rPr>
-          <w:rFonts w:ascii="Times" w:eastAsiaTheme="minorEastAsia" w:hAnsi="Times" w:cs="Times New Roman"/>
-        </w:rPr>
-      </w:pPr>
-    </w:p>
-    <w:p>
-      <w:pPr>
-        <w:rPr>
-          <w:rFonts w:ascii="Times" w:eastAsiaTheme="minorEastAsia" w:hAnsi="Times" w:cs="Times New Roman"/>
-        </w:rPr>
-      </w:pPr>
-    </w:p>
-    <w:p>
-      <w:pPr>
-        <w:rPr>
-          <w:rFonts w:ascii="Times" w:eastAsiaTheme="minorEastAsia" w:hAnsi="Times" w:cs="Times New Roman"/>
-          <w:iCs/>
-        </w:rPr>
-      </w:pPr>
-      <w:r>
-        <w:rPr>
-          <w:rFonts w:ascii="Times" w:eastAsiaTheme="minorEastAsia" w:hAnsi="Times" w:cs="Times New Roman"/>
-        </w:rPr>
-        <w:t>We</w:t>
-      </w:r>
-      <w:r>
-        <w:rPr>
-          <w:rFonts w:ascii="Times" w:eastAsiaTheme="minorEastAsia" w:hAnsi="Times" w:cs="Times New Roman"/>
-        </w:rPr>
-        <w:t xml:space="preserve"> also test a series of oscillating boundary condition perturbations, shown in Figure </w:t>
+        <w:t xml:space="preserve">In the case that the error in the boundary condition changes in time, </w:t>
+      </w:r>
+      <w:r>
+        <w:rPr>
+          <w:rFonts w:ascii="Times" w:eastAsiaTheme="minorEastAsia" w:hAnsi="Times" w:cs="Times New Roman"/>
+        </w:rPr>
+        <w:t xml:space="preserve">the boundary condition constant </w:t>
+      </w:r>
+      <m:oMath>
+        <m:r>
+          <m:rPr>
+            <m:sty m:val="bi"/>
+          </m:rPr>
+          <w:rPr>
+            <w:rFonts w:ascii="Cambria Math" w:hAnsi="Cambria Math"/>
+          </w:rPr>
+          <m:t>c</m:t>
+        </m:r>
+      </m:oMath>
+      <w:r>
+        <w:rPr>
+          <w:rFonts w:ascii="Times" w:eastAsiaTheme="minorEastAsia" w:hAnsi="Times" w:cs="Times New Roman"/>
+        </w:rPr>
+        <w:t xml:space="preserve"> </w:t>
+      </w:r>
+      <w:r>
+        <w:rPr>
+          <w:rFonts w:ascii="Times" w:eastAsiaTheme="minorEastAsia" w:hAnsi="Times" w:cs="Times New Roman"/>
+        </w:rPr>
+        <w:t>is no longer uniform</w:t>
+      </w:r>
+      <w:r>
+        <w:rPr>
+          <w:rFonts w:ascii="Times" w:eastAsiaTheme="minorEastAsia" w:hAnsi="Times" w:cs="Times New Roman"/>
+        </w:rPr>
+        <w:t xml:space="preserve">. However, the gain matrix can still be used to predict the influence of boundary condition errors on the </w:t>
+      </w:r>
+      <w:r>
+        <w:rPr>
+          <w:rFonts w:ascii="Times" w:eastAsiaTheme="minorEastAsia" w:hAnsi="Times" w:cs="Times New Roman"/>
+        </w:rPr>
+        <w:t>posterior emissions. As demonstration, we</w:t>
+      </w:r>
+      <w:r>
+        <w:rPr>
+          <w:rFonts w:ascii="Times" w:eastAsiaTheme="minorEastAsia" w:hAnsi="Times" w:cs="Times New Roman"/>
+        </w:rPr>
+        <w:t xml:space="preserve"> test a series of oscillating boundary condition perturbations, shown in Figure </w:t>
       </w:r>
       <w:r>
         <w:rPr>
@@ -9173,7 +8548,22 @@
         </w:rPr>
         <w:t xml:space="preserve"> ppb relative to the true boundary condition, but vary in the amplitude, period, and phase shift. </w:t>
       </w:r>
-      <w:commentRangeStart w:id="8"/>
+    </w:p>
+    <w:p>
+      <w:pPr>
+        <w:rPr>
+          <w:rFonts w:ascii="Times" w:eastAsiaTheme="minorEastAsia" w:hAnsi="Times" w:cs="Times New Roman"/>
+        </w:rPr>
+      </w:pPr>
+    </w:p>
+    <w:p>
+      <w:pPr>
+        <w:rPr>
+          <w:rFonts w:ascii="Times" w:eastAsiaTheme="minorEastAsia" w:hAnsi="Times" w:cs="Times New Roman"/>
+          <w:iCs/>
+        </w:rPr>
+      </w:pPr>
+      <w:commentRangeStart w:id="9"/>
       <w:r>
         <w:rPr>
           <w:rFonts w:ascii="Times" w:eastAsiaTheme="minorEastAsia" w:hAnsi="Times" w:cs="Times New Roman"/>
@@ -9188,12 +8578,12 @@
         </w:rPr>
         <w:t>9</w:t>
       </w:r>
-      <w:commentRangeEnd w:id="8"/>
+      <w:commentRangeEnd w:id="9"/>
       <w:r>
         <w:rPr>
           <w:rStyle w:val="CommentReference"/>
         </w:rPr>
-        <w:commentReference w:id="8"/>
+        <w:commentReference w:id="9"/>
       </w:r>
       <w:r>
         <w:rPr>
@@ -9267,7 +8657,7 @@
           <m:e>
             <m:r>
               <m:rPr>
-                <m:sty m:val="b"/>
+                <m:sty m:val="bi"/>
               </m:rPr>
               <w:rPr>
                 <w:rFonts w:ascii="Cambria Math" w:eastAsiaTheme="minorEastAsia" w:hAnsi="Cambria Math" w:cs="Times New Roman"/>
@@ -9305,14 +8695,14 @@
                     <w:rFonts w:ascii="Cambria Math" w:eastAsiaTheme="minorEastAsia" w:hAnsi="Cambria Math" w:cs="Times New Roman"/>
                     <w:b/>
                     <w:bCs/>
-                    <w:iCs/>
+                    <w:i/>
                   </w:rPr>
                 </m:ctrlPr>
               </m:accPr>
               <m:e>
                 <m:r>
                   <m:rPr>
-                    <m:sty m:val="b"/>
+                    <m:sty m:val="bi"/>
                   </m:rPr>
                   <w:rPr>
                     <w:rFonts w:ascii="Cambria Math" w:eastAsiaTheme="minorEastAsia" w:hAnsi="Cambria Math" w:cs="Times New Roman"/>
@@ -9362,21 +8752,28 @@
           <w:rFonts w:ascii="Times" w:eastAsiaTheme="minorEastAsia" w:hAnsi="Times" w:cs="Times New Roman"/>
           <w:iCs/>
         </w:rPr>
-        <w:t>these perturbations</w:t>
-      </w:r>
-      <w:r>
-        <w:rPr>
-          <w:rFonts w:ascii="Times" w:eastAsiaTheme="minorEastAsia" w:hAnsi="Times" w:cs="Times New Roman"/>
-          <w:iCs/>
-        </w:rPr>
-        <w:t xml:space="preserve"> for the </w:t>
-      </w:r>
-      <w:r>
-        <w:rPr>
-          <w:rFonts w:ascii="Times" w:eastAsiaTheme="minorEastAsia" w:hAnsi="Times" w:cs="Times New Roman"/>
-          <w:iCs/>
-        </w:rPr>
-        <w:t>standard inversion and boundary condition inversion</w:t>
+        <w:t>the oscillating</w:t>
+      </w:r>
+      <w:r>
+        <w:rPr>
+          <w:rFonts w:ascii="Times" w:eastAsiaTheme="minorEastAsia" w:hAnsi="Times" w:cs="Times New Roman"/>
+          <w:iCs/>
+        </w:rPr>
+        <w:t xml:space="preserve"> perturbations</w:t>
+      </w:r>
+      <w:r>
+        <w:rPr>
+          <w:rFonts w:ascii="Times" w:eastAsiaTheme="minorEastAsia" w:hAnsi="Times" w:cs="Times New Roman"/>
+          <w:iCs/>
+        </w:rPr>
+        <w:t xml:space="preserve"> for </w:t>
+      </w:r>
+      <w:r>
+        <w:rPr>
+          <w:rFonts w:ascii="Times" w:eastAsiaTheme="minorEastAsia" w:hAnsi="Times" w:cs="Times New Roman"/>
+          <w:iCs/>
+        </w:rPr>
+        <w:t>inversions that do and do not optimize the boundary condition</w:t>
       </w:r>
       <w:r>
         <w:rPr>
@@ -9390,79 +8787,346 @@
           <w:rFonts w:ascii="Times" w:eastAsiaTheme="minorEastAsia" w:hAnsi="Times" w:cs="Times New Roman"/>
           <w:iCs/>
         </w:rPr>
-        <w:t xml:space="preserve">In all inversions, the errors in the posterior resulting from the perturbation to the boundary condition persist after the initial enhancement </w:t>
-      </w:r>
-    </w:p>
-    <w:p>
-      <w:pPr>
-        <w:rPr>
-          <w:rFonts w:ascii="Times" w:eastAsiaTheme="minorEastAsia" w:hAnsi="Times" w:cs="Times New Roman"/>
-          <w:iCs/>
-        </w:rPr>
-      </w:pPr>
-    </w:p>
-    <w:p>
-      <w:pPr>
-        <w:rPr>
-          <w:rFonts w:ascii="Times" w:eastAsiaTheme="minorEastAsia" w:hAnsi="Times" w:cs="Times New Roman"/>
-          <w:iCs/>
-        </w:rPr>
-      </w:pPr>
-      <w:r>
-        <w:rPr>
-          <w:rFonts w:ascii="Times" w:eastAsiaTheme="minorEastAsia" w:hAnsi="Times" w:cs="Times New Roman"/>
-          <w:iCs/>
-        </w:rPr>
-        <w:t xml:space="preserve">The </w:t>
-      </w:r>
-      <w:r>
-        <w:rPr>
-          <w:rFonts w:ascii="Times" w:eastAsiaTheme="minorEastAsia" w:hAnsi="Times" w:cs="Times New Roman"/>
-          <w:iCs/>
-        </w:rPr>
-        <w:t>influence length scale is shorter for the standard</w:t>
-      </w:r>
-      <w:r>
-        <w:rPr>
-          <w:rFonts w:ascii="Times" w:eastAsiaTheme="minorEastAsia" w:hAnsi="Times" w:cs="Times New Roman"/>
-          <w:iCs/>
-        </w:rPr>
-        <w:t xml:space="preserve"> inversion </w:t>
-      </w:r>
-      <w:r>
-        <w:rPr>
-          <w:rFonts w:ascii="Times" w:eastAsiaTheme="minorEastAsia" w:hAnsi="Times" w:cs="Times New Roman"/>
-          <w:iCs/>
-        </w:rPr>
-        <w:t>than for the boundary condition inversion because a single correction term is insufficient to correct the oscillating error in the boundary condition</w:t>
-      </w:r>
-      <w:r>
-        <w:rPr>
-          <w:rFonts w:ascii="Times" w:eastAsiaTheme="minorEastAsia" w:hAnsi="Times" w:cs="Times New Roman"/>
-          <w:iCs/>
-        </w:rPr>
-        <w:t xml:space="preserve">. Moreover, </w:t>
-      </w:r>
-    </w:p>
-    <w:p>
-      <w:pPr>
-        <w:rPr>
-          <w:rFonts w:ascii="Times New Roman" w:eastAsiaTheme="minorEastAsia" w:hAnsi="Times New Roman" w:cs="Times New Roman"/>
-          <w:iCs/>
-        </w:rPr>
-      </w:pPr>
-    </w:p>
-    <w:p>
-      <w:pPr>
-        <w:rPr>
-          <w:rFonts w:ascii="Times New Roman" w:eastAsiaTheme="minorEastAsia" w:hAnsi="Times New Roman" w:cs="Times New Roman"/>
-          <w:iCs/>
-        </w:rPr>
-      </w:pPr>
-      <w:r>
+        <w:t xml:space="preserve">In all </w:t>
+      </w:r>
+      <w:r>
+        <w:rPr>
+          <w:rFonts w:ascii="Times" w:eastAsiaTheme="minorEastAsia" w:hAnsi="Times" w:cs="Times New Roman"/>
+          <w:iCs/>
+        </w:rPr>
+        <w:t>cases</w:t>
+      </w:r>
+      <w:r>
+        <w:rPr>
+          <w:rFonts w:ascii="Times" w:eastAsiaTheme="minorEastAsia" w:hAnsi="Times" w:cs="Times New Roman"/>
+          <w:iCs/>
+        </w:rPr>
+        <w:t xml:space="preserve">, the errors in the posterior persist </w:t>
+      </w:r>
+      <w:r>
+        <w:rPr>
+          <w:rFonts w:ascii="Times" w:eastAsiaTheme="minorEastAsia" w:hAnsi="Times" w:cs="Times New Roman"/>
+          <w:iCs/>
+        </w:rPr>
+        <w:t>beyond the initial, upstream enhancement that defines the influence length scale. T</w:t>
+      </w:r>
+      <w:r>
+        <w:rPr>
+          <w:rFonts w:ascii="Times" w:eastAsiaTheme="minorEastAsia" w:hAnsi="Times" w:cs="Times New Roman"/>
+          <w:iCs/>
+        </w:rPr>
+        <w:t xml:space="preserve">he </w:t>
+      </w:r>
+      <w:r>
+        <w:rPr>
+          <w:rFonts w:ascii="Times" w:eastAsiaTheme="minorEastAsia" w:hAnsi="Times" w:cs="Times New Roman"/>
+          <w:iCs/>
+        </w:rPr>
+        <w:t>inversion</w:t>
+      </w:r>
+      <w:r>
+        <w:rPr>
+          <w:rFonts w:ascii="Times" w:eastAsiaTheme="minorEastAsia" w:hAnsi="Times" w:cs="Times New Roman"/>
+          <w:iCs/>
+        </w:rPr>
+        <w:t>s</w:t>
+      </w:r>
+      <w:r>
+        <w:rPr>
+          <w:rFonts w:ascii="Times" w:eastAsiaTheme="minorEastAsia" w:hAnsi="Times" w:cs="Times New Roman"/>
+          <w:iCs/>
+        </w:rPr>
+        <w:t xml:space="preserve"> that correct the boundary condition result in </w:t>
+      </w:r>
+      <w:r>
+        <w:rPr>
+          <w:rFonts w:ascii="Times" w:eastAsiaTheme="minorEastAsia" w:hAnsi="Times" w:cs="Times New Roman"/>
+          <w:iCs/>
+        </w:rPr>
+        <w:t xml:space="preserve">marginally </w:t>
+      </w:r>
+      <w:r>
+        <w:rPr>
+          <w:rFonts w:ascii="Times" w:eastAsiaTheme="minorEastAsia" w:hAnsi="Times" w:cs="Times New Roman"/>
+          <w:iCs/>
+        </w:rPr>
+        <w:t xml:space="preserve">smaller errors in the downstream grid boxes. However, </w:t>
+      </w:r>
+      <w:r>
+        <w:rPr>
+          <w:rFonts w:ascii="Times" w:eastAsiaTheme="minorEastAsia" w:hAnsi="Times" w:cs="Times New Roman"/>
+          <w:iCs/>
+        </w:rPr>
+        <w:t>these</w:t>
+      </w:r>
+      <w:r>
+        <w:rPr>
+          <w:rFonts w:ascii="Times" w:eastAsiaTheme="minorEastAsia" w:hAnsi="Times" w:cs="Times New Roman"/>
+          <w:iCs/>
+        </w:rPr>
+        <w:t xml:space="preserve"> inversion</w:t>
+      </w:r>
+      <w:r>
+        <w:rPr>
+          <w:rFonts w:ascii="Times" w:eastAsiaTheme="minorEastAsia" w:hAnsi="Times" w:cs="Times New Roman"/>
+          <w:iCs/>
+        </w:rPr>
+        <w:t>s</w:t>
+      </w:r>
+      <w:r>
+        <w:rPr>
+          <w:rFonts w:ascii="Times" w:eastAsiaTheme="minorEastAsia" w:hAnsi="Times" w:cs="Times New Roman"/>
+          <w:iCs/>
+        </w:rPr>
+        <w:t xml:space="preserve"> also exhibit a longer influence length scale</w:t>
+      </w:r>
+      <w:r>
+        <w:rPr>
+          <w:rFonts w:ascii="Times" w:eastAsiaTheme="minorEastAsia" w:hAnsi="Times" w:cs="Times New Roman"/>
+          <w:iCs/>
+        </w:rPr>
+        <w:t>s</w:t>
+      </w:r>
+      <w:r>
+        <w:rPr>
+          <w:rFonts w:ascii="Times" w:eastAsiaTheme="minorEastAsia" w:hAnsi="Times" w:cs="Times New Roman"/>
+          <w:iCs/>
+        </w:rPr>
+        <w:t xml:space="preserve"> because a single correction term is insufficient to correct the oscillating error in the boundary condition</w:t>
+      </w:r>
+      <w:r>
+        <w:rPr>
+          <w:rFonts w:ascii="Times" w:eastAsiaTheme="minorEastAsia" w:hAnsi="Times" w:cs="Times New Roman"/>
+          <w:iCs/>
+        </w:rPr>
+        <w:t xml:space="preserve">. </w:t>
+      </w:r>
+      <w:r>
+        <w:rPr>
+          <w:rFonts w:ascii="Times" w:eastAsiaTheme="minorEastAsia" w:hAnsi="Times" w:cs="Times New Roman"/>
+          <w:iCs/>
+        </w:rPr>
+        <w:t xml:space="preserve">The longer influence length scale also cannot be predicted using </w:t>
+      </w:r>
+      <w:r>
+        <w:rPr>
+          <w:rFonts w:ascii="Times" w:eastAsiaTheme="minorEastAsia" w:hAnsi="Times" w:cs="Times New Roman"/>
+          <w:iCs/>
+        </w:rPr>
+        <w:t xml:space="preserve">equation (5) with a </w:t>
+      </w:r>
+      <w:r>
+        <w:rPr>
+          <w:rFonts w:ascii="Times" w:eastAsiaTheme="minorEastAsia" w:hAnsi="Times" w:cs="Times New Roman"/>
+          <w:iCs/>
+        </w:rPr>
+        <w:t xml:space="preserve">constant perturbation, which would suggest that correcting the boundary condition would result in an influence length scale of </w:t>
+      </w:r>
+      <w:r>
+        <w:rPr>
+          <w:rFonts w:ascii="Times" w:eastAsiaTheme="minorEastAsia" w:hAnsi="Times" w:cs="Times New Roman"/>
+          <w:iCs/>
+        </w:rPr>
+        <w:t>one</w:t>
+      </w:r>
+      <w:r>
+        <w:rPr>
+          <w:rFonts w:ascii="Times" w:eastAsiaTheme="minorEastAsia" w:hAnsi="Times" w:cs="Times New Roman"/>
+          <w:iCs/>
+        </w:rPr>
+        <w:t xml:space="preserve">. By contrast, the inversions that do not correct the boundary condition all exhibit influence length scales consistent with those predicted by the constant perturbation </w:t>
+      </w:r>
+      <w:r>
+        <w:rPr>
+          <w:rFonts w:ascii="Times" w:eastAsiaTheme="minorEastAsia" w:hAnsi="Times" w:cs="Times New Roman"/>
+          <w:iCs/>
+        </w:rPr>
+        <w:t>results</w:t>
+      </w:r>
+      <w:r>
+        <w:rPr>
+          <w:rFonts w:ascii="Times" w:eastAsiaTheme="minorEastAsia" w:hAnsi="Times" w:cs="Times New Roman"/>
+          <w:iCs/>
+        </w:rPr>
+        <w:t>. This allows for estimation of the influence length scale even with no knowledge of the boundary condition error</w:t>
+      </w:r>
+      <w:commentRangeStart w:id="10"/>
+      <w:r>
+        <w:rPr>
+          <w:rFonts w:ascii="Times" w:eastAsiaTheme="minorEastAsia" w:hAnsi="Times" w:cs="Times New Roman"/>
+          <w:iCs/>
+        </w:rPr>
+        <w:t>.</w:t>
+      </w:r>
+      <w:commentRangeEnd w:id="10"/>
+      <w:r>
+        <w:rPr>
+          <w:rStyle w:val="CommentReference"/>
+        </w:rPr>
+        <w:commentReference w:id="10"/>
+      </w:r>
+    </w:p>
+    <w:p>
+      <w:pPr>
+        <w:rPr>
+          <w:rFonts w:ascii="Times New Roman" w:eastAsiaTheme="minorEastAsia" w:hAnsi="Times New Roman" w:cs="Times New Roman"/>
+          <w:iCs/>
+        </w:rPr>
+      </w:pPr>
+    </w:p>
+    <w:p>
+      <w:pPr>
+        <w:rPr>
+          <w:rFonts w:ascii="Times New Roman" w:eastAsiaTheme="minorEastAsia" w:hAnsi="Times New Roman" w:cs="Times New Roman"/>
+          <w:bCs/>
+          <w:iCs/>
+        </w:rPr>
+      </w:pPr>
+      <w:r>
+        <w:rPr>
+          <w:rFonts w:ascii="Times New Roman" w:eastAsiaTheme="minorEastAsia" w:hAnsi="Times New Roman" w:cs="Times New Roman"/>
+          <w:iCs/>
+        </w:rPr>
+        <w:t xml:space="preserve">The consistency of the influence length scale between the oscillating and constant boundary condition perturbations for the inversion that does not optimize the boundary condition results from the significance of the gain matrix in equation (5). This expression shows that the sensitivity of the posterior to the boundary condition is given by the product of the row-wise sum of the gain matrix with the change in the constant term </w:t>
+      </w:r>
+      <m:oMath>
+        <m:r>
+          <m:rPr>
+            <m:sty m:val="bi"/>
+          </m:rPr>
+          <w:rPr>
+            <w:rFonts w:ascii="Cambria Math" w:eastAsiaTheme="minorEastAsia" w:hAnsi="Cambria Math" w:cs="Times New Roman"/>
+          </w:rPr>
+          <m:t>c</m:t>
+        </m:r>
+      </m:oMath>
+      <w:r>
+        <w:rPr>
+          <w:rFonts w:ascii="Times New Roman" w:eastAsiaTheme="minorEastAsia" w:hAnsi="Times New Roman" w:cs="Times New Roman"/>
+          <w:bCs/>
+          <w:iCs/>
+        </w:rPr>
+        <w:t xml:space="preserve"> </w:t>
+      </w:r>
+      <w:r>
+        <w:rPr>
+          <w:rFonts w:ascii="Times New Roman" w:eastAsiaTheme="minorEastAsia" w:hAnsi="Times New Roman" w:cs="Times New Roman"/>
+          <w:bCs/>
+          <w:iCs/>
+        </w:rPr>
+        <w:t>between inversions with true and perturbed boundary conditions. While the constant term associated with the oscillating boundary condition perturbation varies in space and time, it remains on the same order of magnitude as a constant boundary condition perturbation. Moreover, the scaling provided by the row-wise sum of the gain matrix remains the same between the two inverse models.</w:t>
+      </w:r>
+    </w:p>
+    <w:p>
+      <w:pPr>
+        <w:rPr>
+          <w:rFonts w:ascii="Times New Roman" w:eastAsiaTheme="minorEastAsia" w:hAnsi="Times New Roman" w:cs="Times New Roman"/>
+          <w:bCs/>
+          <w:iCs/>
+        </w:rPr>
+      </w:pPr>
+    </w:p>
+    <w:p>
+      <w:pPr>
         <w:rPr>
           <w:rFonts w:ascii="Times New Roman" w:eastAsiaTheme="minorEastAsia" w:hAnsi="Times New Roman" w:cs="Times New Roman"/>
           <w:b/>
+          <w:iCs/>
+        </w:rPr>
+      </w:pPr>
+      <w:r>
+        <w:rPr>
+          <w:rFonts w:ascii="Times New Roman" w:eastAsiaTheme="minorEastAsia" w:hAnsi="Times New Roman" w:cs="Times New Roman"/>
+          <w:bCs/>
+          <w:iCs/>
+        </w:rPr>
+        <w:t xml:space="preserve">The consistency of the gain matrix across boundary condition </w:t>
+      </w:r>
+      <w:r>
+        <w:rPr>
+          <w:rFonts w:ascii="Times New Roman" w:eastAsiaTheme="minorEastAsia" w:hAnsi="Times New Roman" w:cs="Times New Roman"/>
+          <w:bCs/>
+          <w:iCs/>
+        </w:rPr>
+        <w:t>errors</w:t>
+      </w:r>
+      <w:r>
+        <w:rPr>
+          <w:rFonts w:ascii="Times New Roman" w:eastAsiaTheme="minorEastAsia" w:hAnsi="Times New Roman" w:cs="Times New Roman"/>
+          <w:bCs/>
+          <w:iCs/>
+        </w:rPr>
+        <w:t xml:space="preserve"> and its significance for predicting the influence of </w:t>
+      </w:r>
+      <w:r>
+        <w:rPr>
+          <w:rFonts w:ascii="Times New Roman" w:eastAsiaTheme="minorEastAsia" w:hAnsi="Times New Roman" w:cs="Times New Roman"/>
+          <w:bCs/>
+          <w:iCs/>
+        </w:rPr>
+        <w:t>these</w:t>
+      </w:r>
+      <w:r>
+        <w:rPr>
+          <w:rFonts w:ascii="Times New Roman" w:eastAsiaTheme="minorEastAsia" w:hAnsi="Times New Roman" w:cs="Times New Roman"/>
+          <w:bCs/>
+          <w:iCs/>
+        </w:rPr>
+        <w:t xml:space="preserve"> errors on the posterior means that </w:t>
+      </w:r>
+      <w:r>
+        <w:rPr>
+          <w:rFonts w:ascii="Times New Roman" w:eastAsiaTheme="minorEastAsia" w:hAnsi="Times New Roman" w:cs="Times New Roman"/>
+          <w:bCs/>
+          <w:iCs/>
+        </w:rPr>
+        <w:t xml:space="preserve">the corrections suggested by </w:t>
+      </w:r>
+      <w:r>
+        <w:rPr>
+          <w:rFonts w:ascii="Times New Roman" w:eastAsiaTheme="minorEastAsia" w:hAnsi="Times New Roman" w:cs="Times New Roman"/>
+          <w:bCs/>
+          <w:iCs/>
+        </w:rPr>
+        <w:lastRenderedPageBreak/>
+        <w:t>figure 6 can be used to decrease the influence length scale even for oscillating boundary condition errors. Figure 9 shows that scaling the observational variances over the first grid box by a factor of 10 significantly reduces the influence scale of the oscillating perturbations (from about 5 to about 2).  This correction is consistent with what is predicted by the constant boundary condition perturbation result. In both cases, increasing the observational errors loosens the observational constraint to allow larger corrections to the prior in the first grid box than would otherwise occur. However, while increasing the observational errors in this way decreases the influence length scale, the posterior errors later in the domain persist</w:t>
+      </w:r>
+      <w:commentRangeStart w:id="11"/>
+      <w:r>
+        <w:rPr>
+          <w:rFonts w:ascii="Times New Roman" w:eastAsiaTheme="minorEastAsia" w:hAnsi="Times New Roman" w:cs="Times New Roman"/>
+          <w:bCs/>
+          <w:iCs/>
+        </w:rPr>
+        <w:t>.</w:t>
+      </w:r>
+      <w:commentRangeEnd w:id="11"/>
+      <w:r>
+        <w:rPr>
+          <w:rStyle w:val="CommentReference"/>
+        </w:rPr>
+        <w:commentReference w:id="11"/>
+      </w:r>
+    </w:p>
+    <w:p>
+      <w:pPr>
+        <w:rPr>
+          <w:rFonts w:ascii="Times New Roman" w:eastAsiaTheme="minorEastAsia" w:hAnsi="Times New Roman" w:cs="Times New Roman"/>
+          <w:iCs/>
+        </w:rPr>
+      </w:pPr>
+    </w:p>
+    <w:p>
+      <w:pPr>
+        <w:rPr>
+          <w:rFonts w:ascii="Times New Roman" w:eastAsiaTheme="minorEastAsia" w:hAnsi="Times New Roman" w:cs="Times New Roman"/>
+          <w:iCs/>
+        </w:rPr>
+      </w:pPr>
+      <w:r>
+        <w:rPr>
+          <w:rFonts w:ascii="Times New Roman" w:eastAsiaTheme="minorEastAsia" w:hAnsi="Times New Roman" w:cs="Times New Roman"/>
+          <w:b/>
           <w:bCs/>
           <w:iCs/>
         </w:rPr>
@@ -9499,29 +9163,41 @@
           <w:rFonts w:ascii="Times New Roman" w:eastAsiaTheme="minorEastAsia" w:hAnsi="Times New Roman" w:cs="Times New Roman"/>
           <w:iCs/>
         </w:rPr>
-        <w:t>[Insert]</w:t>
-      </w:r>
-    </w:p>
-    <w:p>
-      <w:pPr>
-        <w:rPr>
-          <w:rFonts w:ascii="Times New Roman" w:eastAsiaTheme="minorEastAsia" w:hAnsi="Times New Roman" w:cs="Times New Roman"/>
-          <w:iCs/>
-        </w:rPr>
-      </w:pPr>
-      <w:r>
-        <w:rPr>
-          <w:rFonts w:ascii="Times New Roman" w:eastAsiaTheme="minorEastAsia" w:hAnsi="Times New Roman" w:cs="Times New Roman"/>
-          <w:iCs/>
-        </w:rPr>
-        <w:sym w:font="Wingdings" w:char="F0E0"/>
-      </w:r>
-      <w:r>
-        <w:rPr>
-          <w:rFonts w:ascii="Times New Roman" w:eastAsiaTheme="minorEastAsia" w:hAnsi="Times New Roman" w:cs="Times New Roman"/>
-          <w:iCs/>
-        </w:rPr>
-        <w:t xml:space="preserve"> next step.</w:t>
+        <w:t>[</w:t>
+      </w:r>
+      <w:r>
+        <w:rPr>
+          <w:rFonts w:ascii="Times New Roman" w:eastAsiaTheme="minorEastAsia" w:hAnsi="Times New Roman" w:cs="Times New Roman"/>
+          <w:iCs/>
+        </w:rPr>
+        <w:t>To write</w:t>
+      </w:r>
+      <w:r>
+        <w:rPr>
+          <w:rFonts w:ascii="Times New Roman" w:eastAsiaTheme="minorEastAsia" w:hAnsi="Times New Roman" w:cs="Times New Roman"/>
+          <w:iCs/>
+        </w:rPr>
+        <w:t>]</w:t>
+      </w:r>
+    </w:p>
+    <w:p>
+      <w:pPr>
+        <w:pStyle w:val="ListParagraph"/>
+        <w:numPr>
+          <w:ilvl w:val="0"/>
+          <w:numId w:val="2"/>
+        </w:numPr>
+        <w:rPr>
+          <w:rFonts w:ascii="Times New Roman" w:eastAsiaTheme="minorEastAsia" w:hAnsi="Times New Roman" w:cs="Times New Roman"/>
+          <w:iCs/>
+        </w:rPr>
+      </w:pPr>
+      <w:r>
+        <w:rPr>
+          <w:rFonts w:ascii="Times New Roman" w:eastAsiaTheme="minorEastAsia" w:hAnsi="Times New Roman" w:cs="Times New Roman"/>
+          <w:iCs/>
+        </w:rPr>
+        <w:t>This section needs to discuss how these results interact with the buffer grid cell approach</w:t>
       </w:r>
     </w:p>
     <w:p>
@@ -9550,6 +9226,15 @@
         </w:rPr>
         <w:t>4 Discussion</w:t>
       </w:r>
+      <w:r>
+        <w:rPr>
+          <w:rFonts w:ascii="Times New Roman" w:eastAsiaTheme="minorEastAsia" w:hAnsi="Times New Roman" w:cs="Times New Roman"/>
+          <w:b/>
+          <w:bCs/>
+          <w:iCs/>
+        </w:rPr>
+        <w:t xml:space="preserve"> and Conclusions</w:t>
+      </w:r>
     </w:p>
     <w:p>
       <w:pPr>
@@ -9573,40 +9258,6 @@
           <w:iCs/>
         </w:rPr>
       </w:pPr>
-    </w:p>
-    <w:p>
-      <w:pPr>
-        <w:rPr>
-          <w:rFonts w:ascii="Times New Roman" w:eastAsiaTheme="minorEastAsia" w:hAnsi="Times New Roman" w:cs="Times New Roman"/>
-          <w:b/>
-          <w:bCs/>
-          <w:iCs/>
-        </w:rPr>
-      </w:pPr>
-      <w:r>
-        <w:rPr>
-          <w:rFonts w:ascii="Times New Roman" w:eastAsiaTheme="minorEastAsia" w:hAnsi="Times New Roman" w:cs="Times New Roman"/>
-          <w:b/>
-          <w:bCs/>
-          <w:iCs/>
-        </w:rPr>
-        <w:t>5 Conclusions</w:t>
-      </w:r>
-    </w:p>
-    <w:p>
-      <w:pPr>
-        <w:rPr>
-          <w:rFonts w:ascii="Times New Roman" w:eastAsiaTheme="minorEastAsia" w:hAnsi="Times New Roman" w:cs="Times New Roman"/>
-          <w:iCs/>
-        </w:rPr>
-      </w:pPr>
-      <w:r>
-        <w:rPr>
-          <w:rFonts w:ascii="Times New Roman" w:eastAsiaTheme="minorEastAsia" w:hAnsi="Times New Roman" w:cs="Times New Roman"/>
-          <w:iCs/>
-        </w:rPr>
-        <w:t>[Insert]</w:t>
-      </w:r>
     </w:p>
     <w:p>
       <w:pPr>
@@ -9664,15 +9315,7 @@
         <w:annotationRef/>
       </w:r>
       <w:r>
-        <w:t xml:space="preserve">I’d ultimately like to get rid of the band width analysis in this paper. But for </w:t>
-      </w:r>
-      <w:proofErr w:type="gramStart"/>
-      <w:r>
-        <w:t>now</w:t>
-      </w:r>
-      <w:proofErr w:type="gramEnd"/>
-      <w:r>
-        <w:t xml:space="preserve"> I think it provides a slightly more rigorous measure of gain matrix structure than the influence length scale (see my next comment).</w:t>
+        <w:t>I’d ultimately like to get rid of the band width analysis in this paper. But for now I think it provides a slightly more rigorous measure of gain matrix structure than the influence length scale (see my next comment).</w:t>
       </w:r>
     </w:p>
   </w:comment>
@@ -9701,15 +9344,7 @@
         <w:pStyle w:val="CommentText"/>
       </w:pPr>
       <w:r>
-        <w:t xml:space="preserve">The wording here is a bit wacky, but I </w:t>
-      </w:r>
-      <w:proofErr w:type="gramStart"/>
-      <w:r>
-        <w:t>have to</w:t>
-      </w:r>
-      <w:proofErr w:type="gramEnd"/>
-      <w:r>
-        <w:t xml:space="preserve"> write it to account for the non-steady state issue (see Figure 8)</w:t>
+        <w:t>The wording here is a bit wacky, but I have to write it to account for the non-steady state issue (see Figure 8)</w:t>
       </w:r>
     </w:p>
   </w:comment>
@@ -9761,7 +9396,7 @@
       </w:r>
     </w:p>
   </w:comment>
-  <w:comment w:id="6" w:author="Hannah Nesser" w:date="2022-01-11T10:42:00Z" w:initials="HN">
+  <w:comment w:id="6" w:author="Hannah Nesser" w:date="2022-01-19T17:44:00Z" w:initials="HN">
     <w:p>
       <w:pPr>
         <w:pStyle w:val="CommentText"/>
@@ -9773,11 +9408,27 @@
         <w:annotationRef/>
       </w:r>
       <w:r>
+        <w:t>Need to add an intuitive explanation here</w:t>
+      </w:r>
+    </w:p>
+  </w:comment>
+  <w:comment w:id="7" w:author="Hannah Nesser" w:date="2022-01-11T10:42:00Z" w:initials="HN">
+    <w:p>
+      <w:pPr>
+        <w:pStyle w:val="CommentText"/>
+      </w:pPr>
+      <w:r>
+        <w:rPr>
+          <w:rStyle w:val="CommentReference"/>
+        </w:rPr>
+        <w:annotationRef/>
+      </w:r>
+      <w:r>
         <w:t>I’m missing an intuitive explanation of why these differences result in differences in how the gain matrix changes with changes to Sa and So, but these relationships are quite tricky. I welcome ideas here.</w:t>
       </w:r>
     </w:p>
   </w:comment>
-  <w:comment w:id="7" w:author="Hannah Nesser" w:date="2022-01-12T17:48:00Z" w:initials="HN">
+  <w:comment w:id="8" w:author="Hannah Nesser" w:date="2022-01-12T17:48:00Z" w:initials="HN">
     <w:p>
       <w:pPr>
         <w:pStyle w:val="CommentText"/>
@@ -9793,7 +9444,7 @@
       </w:r>
     </w:p>
   </w:comment>
-  <w:comment w:id="8" w:author="Hannah Nesser" w:date="2022-01-14T16:38:00Z" w:initials="HN">
+  <w:comment w:id="9" w:author="Hannah Nesser" w:date="2022-01-14T16:38:00Z" w:initials="HN">
     <w:p>
       <w:pPr>
         <w:pStyle w:val="CommentText"/>
@@ -9805,15 +9456,42 @@
         <w:annotationRef/>
       </w:r>
       <w:r>
-        <w:t xml:space="preserve">Separate out the two plots </w:t>
-      </w:r>
-      <w:proofErr w:type="gramStart"/>
-      <w:r>
-        <w:t>and also</w:t>
-      </w:r>
-      <w:proofErr w:type="gramEnd"/>
-      <w:r>
-        <w:t xml:space="preserve"> run with 50,000 priors</w:t>
+        <w:t>Separate out the two plots and also run with 50,000 priors</w:t>
+      </w:r>
+      <w:r>
+        <w:t xml:space="preserve"> (it’s too busy right now)</w:t>
+      </w:r>
+    </w:p>
+  </w:comment>
+  <w:comment w:id="10" w:author="Hannah Nesser" w:date="2022-01-19T18:09:00Z" w:initials="HN">
+    <w:p>
+      <w:pPr>
+        <w:pStyle w:val="CommentText"/>
+      </w:pPr>
+      <w:r>
+        <w:rPr>
+          <w:rStyle w:val="CommentReference"/>
+        </w:rPr>
+        <w:annotationRef/>
+      </w:r>
+      <w:r>
+        <w:t>Should we add a discussion of the differences between the effects of different oscilations?</w:t>
+      </w:r>
+    </w:p>
+  </w:comment>
+  <w:comment w:id="11" w:author="Hannah Nesser" w:date="2022-01-20T07:13:00Z" w:initials="HN">
+    <w:p>
+      <w:pPr>
+        <w:pStyle w:val="CommentText"/>
+      </w:pPr>
+      <w:r>
+        <w:rPr>
+          <w:rStyle w:val="CommentReference"/>
+        </w:rPr>
+        <w:annotationRef/>
+      </w:r>
+      <w:r>
+        <w:t>This seems like an opportunity to bring in the buffer grid cell approach?</w:t>
       </w:r>
     </w:p>
   </w:comment>
@@ -9828,9 +9506,12 @@
   <w15:commentEx w15:paraId="62068884" w15:done="0"/>
   <w15:commentEx w15:paraId="555ECE5A" w15:done="0"/>
   <w15:commentEx w15:paraId="534B7EB5" w15:done="0"/>
+  <w15:commentEx w15:paraId="449117E3" w15:done="0"/>
   <w15:commentEx w15:paraId="6AF5E47D" w15:done="0"/>
   <w15:commentEx w15:paraId="60644F73" w15:done="0"/>
   <w15:commentEx w15:paraId="164F3075" w15:done="0"/>
+  <w15:commentEx w15:paraId="4DCDB14A" w15:done="0"/>
+  <w15:commentEx w15:paraId="1B423134" w15:done="0"/>
 </w15:commentsEx>
 </file>
 
@@ -9842,9 +9523,12 @@
   <w16cex:commentExtensible w16cex:durableId="258AE88F" w16cex:dateUtc="2022-01-13T23:06:00Z"/>
   <w16cex:commentExtensible w16cex:durableId="252BD8EC" w16cex:dateUtc="2021-11-02T19:34:00Z"/>
   <w16cex:commentExtensible w16cex:durableId="258990AB" w16cex:dateUtc="2022-01-12T22:38:00Z"/>
+  <w16cex:commentExtensible w16cex:durableId="2592CC63" w16cex:dateUtc="2022-01-19T22:44:00Z"/>
   <w16cex:commentExtensible w16cex:durableId="2587DD7B" w16cex:dateUtc="2022-01-11T15:42:00Z"/>
   <w16cex:commentExtensible w16cex:durableId="258992EC" w16cex:dateUtc="2022-01-12T22:48:00Z"/>
   <w16cex:commentExtensible w16cex:durableId="258C2573" w16cex:dateUtc="2022-01-14T21:38:00Z"/>
+  <w16cex:commentExtensible w16cex:durableId="2592D24C" w16cex:dateUtc="2022-01-19T23:09:00Z"/>
+  <w16cex:commentExtensible w16cex:durableId="25938A20" w16cex:dateUtc="2022-01-20T12:13:00Z"/>
 </w16cex:commentsExtensible>
 </file>
 
@@ -9856,15 +9540,169 @@
   <w16cid:commentId w16cid:paraId="62068884" w16cid:durableId="258AE88F"/>
   <w16cid:commentId w16cid:paraId="555ECE5A" w16cid:durableId="252BD8EC"/>
   <w16cid:commentId w16cid:paraId="534B7EB5" w16cid:durableId="258990AB"/>
+  <w16cid:commentId w16cid:paraId="449117E3" w16cid:durableId="2592CC63"/>
   <w16cid:commentId w16cid:paraId="6AF5E47D" w16cid:durableId="2587DD7B"/>
   <w16cid:commentId w16cid:paraId="60644F73" w16cid:durableId="258992EC"/>
   <w16cid:commentId w16cid:paraId="164F3075" w16cid:durableId="258C2573"/>
+  <w16cid:commentId w16cid:paraId="4DCDB14A" w16cid:durableId="2592D24C"/>
+  <w16cid:commentId w16cid:paraId="1B423134" w16cid:durableId="25938A20"/>
 </w16cid:commentsIds>
+</file>
+
+<file path=word/endnotes.xml><?xml version="1.0" encoding="utf-8"?>
+<w:endnotes xmlns:wpc="http://schemas.microsoft.com/office/word/2010/wordprocessingCanvas" xmlns:cx="http://schemas.microsoft.com/office/drawing/2014/chartex" xmlns:cx1="http://schemas.microsoft.com/office/drawing/2015/9/8/chartex" xmlns:cx2="http://schemas.microsoft.com/office/drawing/2015/10/21/chartex" xmlns:cx3="http://schemas.microsoft.com/office/drawing/2016/5/9/chartex" xmlns:cx4="http://schemas.microsoft.com/office/drawing/2016/5/10/chartex" xmlns:cx5="http://schemas.microsoft.com/office/drawing/2016/5/11/chartex" xmlns:cx6="http://schemas.microsoft.com/office/drawing/2016/5/12/chartex" xmlns:cx7="http://schemas.microsoft.com/office/drawing/2016/5/13/chartex" xmlns:cx8="http://schemas.microsoft.com/office/drawing/2016/5/14/chartex" xmlns:mc="http://schemas.openxmlformats.org/markup-compatibility/2006" xmlns:aink="http://schemas.microsoft.com/office/drawing/2016/ink" xmlns:am3d="http://schemas.microsoft.com/office/drawing/2017/model3d" xmlns:o="urn:schemas-microsoft-com:office:office" xmlns:r="http://schemas.openxmlformats.org/officeDocument/2006/relationships" xmlns:m="http://schemas.openxmlformats.org/officeDocument/2006/math" xmlns:v="urn:schemas-microsoft-com:vml" xmlns:wp14="http://schemas.microsoft.com/office/word/2010/wordprocessingDrawing" xmlns:wp="http://schemas.openxmlformats.org/drawingml/2006/wordprocessingDrawing" xmlns:w10="urn:schemas-microsoft-com:office:word" xmlns:w="http://schemas.openxmlformats.org/wordprocessingml/2006/main" xmlns:w14="http://schemas.microsoft.com/office/word/2010/wordml" xmlns:w15="http://schemas.microsoft.com/office/word/2012/wordml" xmlns:w16cex="http://schemas.microsoft.com/office/word/2018/wordml/cex" xmlns:w16cid="http://schemas.microsoft.com/office/word/2016/wordml/cid" xmlns:w16="http://schemas.microsoft.com/office/word/2018/wordml" xmlns:w16sdtdh="http://schemas.microsoft.com/office/word/2020/wordml/sdtdatahash" xmlns:w16se="http://schemas.microsoft.com/office/word/2015/wordml/symex" xmlns:wpg="http://schemas.microsoft.com/office/word/2010/wordprocessingGroup" xmlns:wpi="http://schemas.microsoft.com/office/word/2010/wordprocessingInk" xmlns:wne="http://schemas.microsoft.com/office/word/2006/wordml" xmlns:wps="http://schemas.microsoft.com/office/word/2010/wordprocessingShape" mc:Ignorable="w14 w15 w16se w16cid w16 w16cex w16sdtdh wp14">
+  <w:endnote w:type="separator" w:id="-1">
+    <w:p>
+      <w:r>
+        <w:separator/>
+      </w:r>
+    </w:p>
+  </w:endnote>
+  <w:endnote w:type="continuationSeparator" w:id="0">
+    <w:p>
+      <w:r>
+        <w:continuationSeparator/>
+      </w:r>
+    </w:p>
+  </w:endnote>
+</w:endnotes>
+</file>
+
+<file path=word/footnotes.xml><?xml version="1.0" encoding="utf-8"?>
+<w:footnotes xmlns:wpc="http://schemas.microsoft.com/office/word/2010/wordprocessingCanvas" xmlns:cx="http://schemas.microsoft.com/office/drawing/2014/chartex" xmlns:cx1="http://schemas.microsoft.com/office/drawing/2015/9/8/chartex" xmlns:cx2="http://schemas.microsoft.com/office/drawing/2015/10/21/chartex" xmlns:cx3="http://schemas.microsoft.com/office/drawing/2016/5/9/chartex" xmlns:cx4="http://schemas.microsoft.com/office/drawing/2016/5/10/chartex" xmlns:cx5="http://schemas.microsoft.com/office/drawing/2016/5/11/chartex" xmlns:cx6="http://schemas.microsoft.com/office/drawing/2016/5/12/chartex" xmlns:cx7="http://schemas.microsoft.com/office/drawing/2016/5/13/chartex" xmlns:cx8="http://schemas.microsoft.com/office/drawing/2016/5/14/chartex" xmlns:mc="http://schemas.openxmlformats.org/markup-compatibility/2006" xmlns:aink="http://schemas.microsoft.com/office/drawing/2016/ink" xmlns:am3d="http://schemas.microsoft.com/office/drawing/2017/model3d" xmlns:o="urn:schemas-microsoft-com:office:office" xmlns:r="http://schemas.openxmlformats.org/officeDocument/2006/relationships" xmlns:m="http://schemas.openxmlformats.org/officeDocument/2006/math" xmlns:v="urn:schemas-microsoft-com:vml" xmlns:wp14="http://schemas.microsoft.com/office/word/2010/wordprocessingDrawing" xmlns:wp="http://schemas.openxmlformats.org/drawingml/2006/wordprocessingDrawing" xmlns:w10="urn:schemas-microsoft-com:office:word" xmlns:w="http://schemas.openxmlformats.org/wordprocessingml/2006/main" xmlns:w14="http://schemas.microsoft.com/office/word/2010/wordml" xmlns:w15="http://schemas.microsoft.com/office/word/2012/wordml" xmlns:w16cex="http://schemas.microsoft.com/office/word/2018/wordml/cex" xmlns:w16cid="http://schemas.microsoft.com/office/word/2016/wordml/cid" xmlns:w16="http://schemas.microsoft.com/office/word/2018/wordml" xmlns:w16sdtdh="http://schemas.microsoft.com/office/word/2020/wordml/sdtdatahash" xmlns:w16se="http://schemas.microsoft.com/office/word/2015/wordml/symex" xmlns:wpg="http://schemas.microsoft.com/office/word/2010/wordprocessingGroup" xmlns:wpi="http://schemas.microsoft.com/office/word/2010/wordprocessingInk" xmlns:wne="http://schemas.microsoft.com/office/word/2006/wordml" xmlns:wps="http://schemas.microsoft.com/office/word/2010/wordprocessingShape" mc:Ignorable="w14 w15 w16se w16cid w16 w16cex w16sdtdh wp14">
+  <w:footnote w:type="separator" w:id="-1">
+    <w:p>
+      <w:r>
+        <w:separator/>
+      </w:r>
+    </w:p>
+  </w:footnote>
+  <w:footnote w:type="continuationSeparator" w:id="0">
+    <w:p>
+      <w:r>
+        <w:continuationSeparator/>
+      </w:r>
+    </w:p>
+  </w:footnote>
+</w:footnotes>
 </file>
 
 <file path=word/numbering.xml><?xml version="1.0" encoding="utf-8"?>
 <w:numbering xmlns:wpc="http://schemas.microsoft.com/office/word/2010/wordprocessingCanvas" xmlns:cx="http://schemas.microsoft.com/office/drawing/2014/chartex" xmlns:cx1="http://schemas.microsoft.com/office/drawing/2015/9/8/chartex" xmlns:cx2="http://schemas.microsoft.com/office/drawing/2015/10/21/chartex" xmlns:cx3="http://schemas.microsoft.com/office/drawing/2016/5/9/chartex" xmlns:cx4="http://schemas.microsoft.com/office/drawing/2016/5/10/chartex" xmlns:cx5="http://schemas.microsoft.com/office/drawing/2016/5/11/chartex" xmlns:cx6="http://schemas.microsoft.com/office/drawing/2016/5/12/chartex" xmlns:cx7="http://schemas.microsoft.com/office/drawing/2016/5/13/chartex" xmlns:cx8="http://schemas.microsoft.com/office/drawing/2016/5/14/chartex" xmlns:mc="http://schemas.openxmlformats.org/markup-compatibility/2006" xmlns:aink="http://schemas.microsoft.com/office/drawing/2016/ink" xmlns:am3d="http://schemas.microsoft.com/office/drawing/2017/model3d" xmlns:o="urn:schemas-microsoft-com:office:office" xmlns:r="http://schemas.openxmlformats.org/officeDocument/2006/relationships" xmlns:m="http://schemas.openxmlformats.org/officeDocument/2006/math" xmlns:v="urn:schemas-microsoft-com:vml" xmlns:wp14="http://schemas.microsoft.com/office/word/2010/wordprocessingDrawing" xmlns:wp="http://schemas.openxmlformats.org/drawingml/2006/wordprocessingDrawing" xmlns:w10="urn:schemas-microsoft-com:office:word" xmlns:w="http://schemas.openxmlformats.org/wordprocessingml/2006/main" xmlns:w14="http://schemas.microsoft.com/office/word/2010/wordml" xmlns:w15="http://schemas.microsoft.com/office/word/2012/wordml" xmlns:w16cex="http://schemas.microsoft.com/office/word/2018/wordml/cex" xmlns:w16cid="http://schemas.microsoft.com/office/word/2016/wordml/cid" xmlns:w16="http://schemas.microsoft.com/office/word/2018/wordml" xmlns:w16sdtdh="http://schemas.microsoft.com/office/word/2020/wordml/sdtdatahash" xmlns:w16se="http://schemas.microsoft.com/office/word/2015/wordml/symex" xmlns:wpg="http://schemas.microsoft.com/office/word/2010/wordprocessingGroup" xmlns:wpi="http://schemas.microsoft.com/office/word/2010/wordprocessingInk" xmlns:wne="http://schemas.microsoft.com/office/word/2006/wordml" xmlns:wps="http://schemas.microsoft.com/office/word/2010/wordprocessingShape" mc:Ignorable="w14 w15 w16se w16cid w16 w16cex w16sdtdh wp14">
   <w:abstractNum w:abstractNumId="0" w15:restartNumberingAfterBreak="0">
+    <w:nsid w:val="0B073401"/>
+    <w:multiLevelType w:val="hybridMultilevel"/>
+    <w:tmpl w:val="CEDC7D94"/>
+    <w:lvl w:ilvl="0" w:tplc="8264ADB6">
+      <w:start w:val="3"/>
+      <w:numFmt w:val="bullet"/>
+      <w:lvlText w:val="-"/>
+      <w:lvlJc w:val="left"/>
+      <w:pPr>
+        <w:ind w:left="720" w:hanging="360"/>
+      </w:pPr>
+      <w:rPr>
+        <w:rFonts w:ascii="Times" w:eastAsiaTheme="minorHAnsi" w:hAnsi="Times" w:cs="Times New Roman" w:hint="default"/>
+      </w:rPr>
+    </w:lvl>
+    <w:lvl w:ilvl="1" w:tplc="04090003" w:tentative="1">
+      <w:start w:val="1"/>
+      <w:numFmt w:val="bullet"/>
+      <w:lvlText w:val="o"/>
+      <w:lvlJc w:val="left"/>
+      <w:pPr>
+        <w:ind w:left="1440" w:hanging="360"/>
+      </w:pPr>
+      <w:rPr>
+        <w:rFonts w:ascii="Courier New" w:hAnsi="Courier New" w:cs="Courier New" w:hint="default"/>
+      </w:rPr>
+    </w:lvl>
+    <w:lvl w:ilvl="2" w:tplc="04090005" w:tentative="1">
+      <w:start w:val="1"/>
+      <w:numFmt w:val="bullet"/>
+      <w:lvlText w:val=""/>
+      <w:lvlJc w:val="left"/>
+      <w:pPr>
+        <w:ind w:left="2160" w:hanging="360"/>
+      </w:pPr>
+      <w:rPr>
+        <w:rFonts w:ascii="Wingdings" w:hAnsi="Wingdings" w:hint="default"/>
+      </w:rPr>
+    </w:lvl>
+    <w:lvl w:ilvl="3" w:tplc="04090001" w:tentative="1">
+      <w:start w:val="1"/>
+      <w:numFmt w:val="bullet"/>
+      <w:lvlText w:val=""/>
+      <w:lvlJc w:val="left"/>
+      <w:pPr>
+        <w:ind w:left="2880" w:hanging="360"/>
+      </w:pPr>
+      <w:rPr>
+        <w:rFonts w:ascii="Symbol" w:hAnsi="Symbol" w:hint="default"/>
+      </w:rPr>
+    </w:lvl>
+    <w:lvl w:ilvl="4" w:tplc="04090003" w:tentative="1">
+      <w:start w:val="1"/>
+      <w:numFmt w:val="bullet"/>
+      <w:lvlText w:val="o"/>
+      <w:lvlJc w:val="left"/>
+      <w:pPr>
+        <w:ind w:left="3600" w:hanging="360"/>
+      </w:pPr>
+      <w:rPr>
+        <w:rFonts w:ascii="Courier New" w:hAnsi="Courier New" w:cs="Courier New" w:hint="default"/>
+      </w:rPr>
+    </w:lvl>
+    <w:lvl w:ilvl="5" w:tplc="04090005" w:tentative="1">
+      <w:start w:val="1"/>
+      <w:numFmt w:val="bullet"/>
+      <w:lvlText w:val=""/>
+      <w:lvlJc w:val="left"/>
+      <w:pPr>
+        <w:ind w:left="4320" w:hanging="360"/>
+      </w:pPr>
+      <w:rPr>
+        <w:rFonts w:ascii="Wingdings" w:hAnsi="Wingdings" w:hint="default"/>
+      </w:rPr>
+    </w:lvl>
+    <w:lvl w:ilvl="6" w:tplc="04090001" w:tentative="1">
+      <w:start w:val="1"/>
+      <w:numFmt w:val="bullet"/>
+      <w:lvlText w:val=""/>
+      <w:lvlJc w:val="left"/>
+      <w:pPr>
+        <w:ind w:left="5040" w:hanging="360"/>
+      </w:pPr>
+      <w:rPr>
+        <w:rFonts w:ascii="Symbol" w:hAnsi="Symbol" w:hint="default"/>
+      </w:rPr>
+    </w:lvl>
+    <w:lvl w:ilvl="7" w:tplc="04090003" w:tentative="1">
+      <w:start w:val="1"/>
+      <w:numFmt w:val="bullet"/>
+      <w:lvlText w:val="o"/>
+      <w:lvlJc w:val="left"/>
+      <w:pPr>
+        <w:ind w:left="5760" w:hanging="360"/>
+      </w:pPr>
+      <w:rPr>
+        <w:rFonts w:ascii="Courier New" w:hAnsi="Courier New" w:cs="Courier New" w:hint="default"/>
+      </w:rPr>
+    </w:lvl>
+    <w:lvl w:ilvl="8" w:tplc="04090005" w:tentative="1">
+      <w:start w:val="1"/>
+      <w:numFmt w:val="bullet"/>
+      <w:lvlText w:val=""/>
+      <w:lvlJc w:val="left"/>
+      <w:pPr>
+        <w:ind w:left="6480" w:hanging="360"/>
+      </w:pPr>
+      <w:rPr>
+        <w:rFonts w:ascii="Wingdings" w:hAnsi="Wingdings" w:hint="default"/>
+      </w:rPr>
+    </w:lvl>
+  </w:abstractNum>
+  <w:abstractNum w:abstractNumId="1" w15:restartNumberingAfterBreak="0">
     <w:nsid w:val="16AB4E56"/>
     <w:multiLevelType w:val="hybridMultilevel"/>
     <w:tmpl w:val="B2BA22B4"/>
@@ -9953,7 +9791,7 @@
       </w:pPr>
     </w:lvl>
   </w:abstractNum>
-  <w:abstractNum w:abstractNumId="1" w15:restartNumberingAfterBreak="0">
+  <w:abstractNum w:abstractNumId="2" w15:restartNumberingAfterBreak="0">
     <w:nsid w:val="3BA6116B"/>
     <w:multiLevelType w:val="hybridMultilevel"/>
     <w:tmpl w:val="FEA0C86C"/>
@@ -10067,10 +9905,13 @@
     </w:lvl>
   </w:abstractNum>
   <w:num w:numId="1">
-    <w:abstractNumId w:val="0"/>
+    <w:abstractNumId w:val="1"/>
   </w:num>
   <w:num w:numId="2">
-    <w:abstractNumId w:val="1"/>
+    <w:abstractNumId w:val="2"/>
+  </w:num>
+  <w:num w:numId="3">
+    <w:abstractNumId w:val="0"/>
   </w:num>
 </w:numbering>
 </file>
@@ -10597,6 +10438,48 @@
       </w:tblBorders>
     </w:tblPr>
   </w:style>
+  <w:style w:type="paragraph" w:styleId="Header">
+    <w:name w:val="header"/>
+    <w:basedOn w:val="Normal"/>
+    <w:link w:val="HeaderChar"/>
+    <w:uiPriority w:val="99"/>
+    <w:unhideWhenUsed/>
+    <w:rsid w:val="00D63D3C"/>
+    <w:pPr>
+      <w:tabs>
+        <w:tab w:val="center" w:pos="4680"/>
+        <w:tab w:val="right" w:pos="9360"/>
+      </w:tabs>
+    </w:pPr>
+  </w:style>
+  <w:style w:type="character" w:customStyle="1" w:styleId="HeaderChar">
+    <w:name w:val="Header Char"/>
+    <w:basedOn w:val="DefaultParagraphFont"/>
+    <w:link w:val="Header"/>
+    <w:uiPriority w:val="99"/>
+    <w:rsid w:val="00D63D3C"/>
+  </w:style>
+  <w:style w:type="paragraph" w:styleId="Footer">
+    <w:name w:val="footer"/>
+    <w:basedOn w:val="Normal"/>
+    <w:link w:val="FooterChar"/>
+    <w:uiPriority w:val="99"/>
+    <w:unhideWhenUsed/>
+    <w:rsid w:val="00D63D3C"/>
+    <w:pPr>
+      <w:tabs>
+        <w:tab w:val="center" w:pos="4680"/>
+        <w:tab w:val="right" w:pos="9360"/>
+      </w:tabs>
+    </w:pPr>
+  </w:style>
+  <w:style w:type="character" w:customStyle="1" w:styleId="FooterChar">
+    <w:name w:val="Footer Char"/>
+    <w:basedOn w:val="DefaultParagraphFont"/>
+    <w:link w:val="Footer"/>
+    <w:uiPriority w:val="99"/>
+    <w:rsid w:val="00D63D3C"/>
+  </w:style>
 </w:styles>
 </file>
 
@@ -10859,4 +10742,16 @@
     </a:ext>
   </a:extLst>
 </a:theme>
+</file>
+
+<file path=customXml/item1.xml><?xml version="1.0" encoding="utf-8"?>
+<b:Sources xmlns:b="http://schemas.openxmlformats.org/officeDocument/2006/bibliography" xmlns="http://schemas.openxmlformats.org/officeDocument/2006/bibliography" SelectedStyle="/APASixthEditionOfficeOnline.xsl" StyleName="APA" Version="6"/>
+</file>
+
+<file path=customXml/itemProps1.xml><?xml version="1.0" encoding="utf-8"?>
+<ds:datastoreItem xmlns:ds="http://schemas.openxmlformats.org/officeDocument/2006/customXml" ds:itemID="{844D4472-FBDF-744D-BCE7-58576E751D7E}">
+  <ds:schemaRefs>
+    <ds:schemaRef ds:uri="http://schemas.openxmlformats.org/officeDocument/2006/bibliography"/>
+  </ds:schemaRefs>
+</ds:datastoreItem>
 </file>
</xml_diff>